<commit_message>
Affichage automatique de toute les sommets et arete du fichier
</commit_message>
<xml_diff>
--- a/TDG-fichiers.docx
+++ b/TDG-fichiers.docx
@@ -46,6 +46,36 @@
         </w:rPr>
         <w:t> :</w:t>
       </w:r>
+      <w:r>
+        <w:rPr>
+          <w:rFonts w:cstheme="minorHAnsi"/>
+          <w:sz w:val="24"/>
+        </w:rPr>
+        <w:t xml:space="preserve"> </w:t>
+      </w:r>
+      <w:r>
+        <w:rPr>
+          <w:rFonts w:cstheme="minorHAnsi"/>
+          <w:sz w:val="24"/>
+        </w:rPr>
+        <w:t>(</w:t>
+      </w:r>
+      <w:proofErr w:type="gramStart"/>
+      <w:r>
+        <w:rPr>
+          <w:rFonts w:cstheme="minorHAnsi"/>
+          <w:sz w:val="24"/>
+        </w:rPr>
+        <w:t>nbS,nbA</w:t>
+      </w:r>
+      <w:proofErr w:type="gramEnd"/>
+      <w:r>
+        <w:rPr>
+          <w:rFonts w:cstheme="minorHAnsi"/>
+          <w:sz w:val="24"/>
+        </w:rPr>
+        <w:t>)(indiceA,fromS,toS,poidsA)(indiceS,imageS,posxS,posyS,valueS)</w:t>
+      </w:r>
     </w:p>
     <w:p>
       <w:pPr>
@@ -59,336 +89,65 @@
           <w:rFonts w:cstheme="minorHAnsi"/>
           <w:sz w:val="24"/>
         </w:rPr>
-        <w:t xml:space="preserve">12 21 </w:t>
-      </w:r>
-      <w:r>
-        <w:rPr>
-          <w:rFonts w:cstheme="minorHAnsi"/>
-          <w:sz w:val="24"/>
-        </w:rPr>
-        <w:t xml:space="preserve">0 </w:t>
-      </w:r>
-      <w:r>
-        <w:rPr>
-          <w:rFonts w:cstheme="minorHAnsi"/>
-          <w:sz w:val="24"/>
-        </w:rPr>
-        <w:t xml:space="preserve">1 7 1 </w:t>
-      </w:r>
-      <w:r>
-        <w:rPr>
-          <w:rFonts w:cstheme="minorHAnsi"/>
-          <w:sz w:val="24"/>
-        </w:rPr>
-        <w:t xml:space="preserve">1 </w:t>
-      </w:r>
-      <w:r>
-        <w:rPr>
-          <w:rFonts w:cstheme="minorHAnsi"/>
-          <w:sz w:val="24"/>
-        </w:rPr>
-        <w:t xml:space="preserve">10 4 1 </w:t>
-      </w:r>
-      <w:r>
-        <w:rPr>
-          <w:rFonts w:cstheme="minorHAnsi"/>
-          <w:sz w:val="24"/>
-        </w:rPr>
-        <w:t xml:space="preserve">2 </w:t>
-      </w:r>
-      <w:r>
-        <w:rPr>
-          <w:rFonts w:cstheme="minorHAnsi"/>
-          <w:sz w:val="24"/>
-        </w:rPr>
-        <w:t xml:space="preserve">10 3 1 </w:t>
-      </w:r>
-      <w:r>
-        <w:rPr>
-          <w:rFonts w:cstheme="minorHAnsi"/>
-          <w:sz w:val="24"/>
-        </w:rPr>
-        <w:t xml:space="preserve">3 </w:t>
-      </w:r>
-      <w:r>
-        <w:rPr>
-          <w:rFonts w:cstheme="minorHAnsi"/>
-          <w:sz w:val="24"/>
-        </w:rPr>
-        <w:t xml:space="preserve">3 2 1 </w:t>
-      </w:r>
-      <w:r>
-        <w:rPr>
-          <w:rFonts w:cstheme="minorHAnsi"/>
-          <w:sz w:val="24"/>
-        </w:rPr>
-        <w:t xml:space="preserve">4 </w:t>
-      </w:r>
-      <w:r>
-        <w:rPr>
-          <w:rFonts w:cstheme="minorHAnsi"/>
-          <w:sz w:val="24"/>
-        </w:rPr>
-        <w:t xml:space="preserve">2 5 1 </w:t>
-      </w:r>
-      <w:r>
-        <w:rPr>
-          <w:rFonts w:cstheme="minorHAnsi"/>
-          <w:sz w:val="24"/>
-        </w:rPr>
-        <w:t xml:space="preserve">5 </w:t>
-      </w:r>
-      <w:r>
-        <w:rPr>
-          <w:rFonts w:cstheme="minorHAnsi"/>
-          <w:sz w:val="24"/>
-        </w:rPr>
-        <w:t xml:space="preserve">5 0 1 </w:t>
-      </w:r>
-      <w:r>
-        <w:rPr>
-          <w:rFonts w:cstheme="minorHAnsi"/>
-          <w:sz w:val="24"/>
-        </w:rPr>
-        <w:t xml:space="preserve">6 </w:t>
-      </w:r>
-      <w:r>
-        <w:rPr>
-          <w:rFonts w:cstheme="minorHAnsi"/>
-          <w:sz w:val="24"/>
-        </w:rPr>
-        <w:t xml:space="preserve">8 0 1 </w:t>
-      </w:r>
-      <w:r>
-        <w:rPr>
-          <w:rFonts w:cstheme="minorHAnsi"/>
-          <w:sz w:val="24"/>
-        </w:rPr>
-        <w:t xml:space="preserve">7 </w:t>
-      </w:r>
-      <w:r>
-        <w:rPr>
-          <w:rFonts w:cstheme="minorHAnsi"/>
-          <w:sz w:val="24"/>
-        </w:rPr>
-        <w:t xml:space="preserve">9 0 1 </w:t>
-      </w:r>
-      <w:r>
-        <w:rPr>
-          <w:rFonts w:cstheme="minorHAnsi"/>
-          <w:sz w:val="24"/>
-        </w:rPr>
-        <w:t xml:space="preserve">8 </w:t>
-      </w:r>
-      <w:r>
-        <w:rPr>
-          <w:rFonts w:cstheme="minorHAnsi"/>
-          <w:sz w:val="24"/>
-        </w:rPr>
-        <w:t xml:space="preserve">5 6 1 </w:t>
-      </w:r>
-      <w:r>
-        <w:rPr>
-          <w:rFonts w:cstheme="minorHAnsi"/>
-          <w:sz w:val="24"/>
-        </w:rPr>
-        <w:t xml:space="preserve">9 </w:t>
-      </w:r>
-      <w:r>
-        <w:rPr>
-          <w:rFonts w:cstheme="minorHAnsi"/>
-          <w:sz w:val="24"/>
-        </w:rPr>
-        <w:t xml:space="preserve">9 6 1 </w:t>
-      </w:r>
-      <w:r>
-        <w:rPr>
-          <w:rFonts w:cstheme="minorHAnsi"/>
-          <w:sz w:val="24"/>
-        </w:rPr>
-        <w:t xml:space="preserve">10 </w:t>
-      </w:r>
-      <w:r>
-        <w:rPr>
-          <w:rFonts w:cstheme="minorHAnsi"/>
-          <w:sz w:val="24"/>
-        </w:rPr>
-        <w:t xml:space="preserve">7 9 1 </w:t>
-      </w:r>
-      <w:r>
-        <w:rPr>
-          <w:rFonts w:cstheme="minorHAnsi"/>
-          <w:sz w:val="24"/>
-        </w:rPr>
-        <w:t xml:space="preserve">11 </w:t>
-      </w:r>
-      <w:r>
-        <w:rPr>
-          <w:rFonts w:cstheme="minorHAnsi"/>
-          <w:sz w:val="24"/>
-        </w:rPr>
-        <w:t xml:space="preserve">7 8 1 </w:t>
-      </w:r>
-      <w:r>
-        <w:rPr>
-          <w:rFonts w:cstheme="minorHAnsi"/>
-          <w:sz w:val="24"/>
-        </w:rPr>
-        <w:t xml:space="preserve">12 </w:t>
-      </w:r>
-      <w:r>
-        <w:rPr>
-          <w:rFonts w:cstheme="minorHAnsi"/>
-          <w:sz w:val="24"/>
-        </w:rPr>
-        <w:t xml:space="preserve">2 10 1 </w:t>
-      </w:r>
-      <w:r>
-        <w:rPr>
-          <w:rFonts w:cstheme="minorHAnsi"/>
-          <w:sz w:val="24"/>
-        </w:rPr>
-        <w:t xml:space="preserve">13 </w:t>
-      </w:r>
-      <w:r>
-        <w:rPr>
-          <w:rFonts w:cstheme="minorHAnsi"/>
-          <w:sz w:val="24"/>
-        </w:rPr>
-        <w:t xml:space="preserve">6 10 1 </w:t>
-      </w:r>
-      <w:r>
-        <w:rPr>
-          <w:rFonts w:cstheme="minorHAnsi"/>
-          <w:sz w:val="24"/>
-        </w:rPr>
-        <w:t xml:space="preserve">14 </w:t>
-      </w:r>
-      <w:r>
-        <w:rPr>
-          <w:rFonts w:cstheme="minorHAnsi"/>
-          <w:sz w:val="24"/>
-        </w:rPr>
-        <w:t xml:space="preserve">6 10 1 </w:t>
-      </w:r>
-      <w:r>
-        <w:rPr>
-          <w:rFonts w:cstheme="minorHAnsi"/>
-          <w:sz w:val="24"/>
-        </w:rPr>
-        <w:t xml:space="preserve">15 </w:t>
-      </w:r>
-      <w:r>
-        <w:rPr>
-          <w:rFonts w:cstheme="minorHAnsi"/>
-          <w:sz w:val="24"/>
-        </w:rPr>
-        <w:t xml:space="preserve">0 10 1 </w:t>
-      </w:r>
-      <w:r>
-        <w:rPr>
-          <w:rFonts w:cstheme="minorHAnsi"/>
-          <w:sz w:val="24"/>
-        </w:rPr>
-        <w:t xml:space="preserve">16 </w:t>
-      </w:r>
-      <w:r>
-        <w:rPr>
-          <w:rFonts w:cstheme="minorHAnsi"/>
-          <w:sz w:val="24"/>
-        </w:rPr>
-        <w:t xml:space="preserve">9 10 1 </w:t>
-      </w:r>
-      <w:r>
-        <w:rPr>
-          <w:rFonts w:cstheme="minorHAnsi"/>
-          <w:sz w:val="24"/>
-        </w:rPr>
-        <w:t xml:space="preserve">17 </w:t>
-      </w:r>
-      <w:r>
-        <w:rPr>
-          <w:rFonts w:cstheme="minorHAnsi"/>
-          <w:sz w:val="24"/>
-        </w:rPr>
-        <w:t xml:space="preserve">7 10 1 </w:t>
-      </w:r>
-      <w:r>
-        <w:rPr>
-          <w:rFonts w:cstheme="minorHAnsi"/>
-          <w:sz w:val="24"/>
-        </w:rPr>
-        <w:t xml:space="preserve">18 </w:t>
-      </w:r>
-      <w:r>
-        <w:rPr>
-          <w:rFonts w:cstheme="minorHAnsi"/>
-          <w:sz w:val="24"/>
-        </w:rPr>
-        <w:t xml:space="preserve">1 10 1 </w:t>
-      </w:r>
-      <w:r>
-        <w:rPr>
-          <w:rFonts w:cstheme="minorHAnsi"/>
-          <w:sz w:val="24"/>
-        </w:rPr>
-        <w:t xml:space="preserve">19 </w:t>
-      </w:r>
-      <w:r>
-        <w:rPr>
-          <w:rFonts w:cstheme="minorHAnsi"/>
-          <w:sz w:val="24"/>
-        </w:rPr>
-        <w:t xml:space="preserve">11 2 1 </w:t>
-      </w:r>
-      <w:r>
-        <w:rPr>
-          <w:rFonts w:cstheme="minorHAnsi"/>
-          <w:sz w:val="24"/>
-        </w:rPr>
-        <w:t xml:space="preserve">20 </w:t>
-      </w:r>
-      <w:r>
-        <w:rPr>
-          <w:rFonts w:cstheme="minorHAnsi"/>
-          <w:sz w:val="24"/>
-        </w:rPr>
-        <w:t>11 1 1</w:t>
-      </w:r>
-    </w:p>
-    <w:tbl>
-      <w:tblPr>
-        <w:tblW w:w="3645" w:type="dxa"/>
-        <w:tblInd w:w="3833" w:type="dxa"/>
-        <w:tblCellMar>
-          <w:left w:w="0" w:type="dxa"/>
-          <w:right w:w="0" w:type="dxa"/>
-        </w:tblCellMar>
-        <w:tblLook w:val="04A0" w:firstRow="1" w:lastRow="0" w:firstColumn="1" w:lastColumn="0" w:noHBand="0" w:noVBand="1"/>
-      </w:tblPr>
-      <w:tblGrid>
-        <w:gridCol w:w="3645"/>
-      </w:tblGrid>
-      <w:tr>
-        <w:tc>
-          <w:tcPr>
-            <w:tcW w:w="0" w:type="auto"/>
-            <w:vAlign w:val="bottom"/>
-            <w:hideMark/>
-          </w:tcPr>
-          <w:p>
-            <w:pPr>
-              <w:rPr>
-                <w:lang w:eastAsia="fr-FR"/>
-              </w:rPr>
-            </w:pPr>
-          </w:p>
-        </w:tc>
-      </w:tr>
-    </w:tbl>
-    <w:p>
-      <w:r>
-        <w:t>0 serpent#1 pin#2 gland#3 nitrate#4 nitrate#5 souris#6 faucon#7 scarabe#8 salamandre#9 moineau#10 decomposer#11 soleil#</w:t>
+        <w:t>12 2</w:t>
+      </w:r>
+      <w:r>
+        <w:rPr>
+          <w:rFonts w:cstheme="minorHAnsi"/>
+          <w:sz w:val="24"/>
+        </w:rPr>
+        <w:t>2</w:t>
+      </w:r>
+      <w:r>
+        <w:rPr>
+          <w:rFonts w:cstheme="minorHAnsi"/>
+          <w:sz w:val="24"/>
+        </w:rPr>
+        <w:t xml:space="preserve"> 0 1 7 1 1 10 4 1 2 10 3 1 3 3 2 1 4 2 5 1 5 5 0 1 6 8 0 1 7 9 0 1 8 5 6 1 9 9 6 1 10 7 9 1 11 7 8 1 12 2 10 1 13 6 10 1 14 </w:t>
+      </w:r>
+      <w:r>
+        <w:rPr>
+          <w:rFonts w:cstheme="minorHAnsi"/>
+          <w:sz w:val="24"/>
+        </w:rPr>
+        <w:t>5</w:t>
+      </w:r>
+      <w:r>
+        <w:rPr>
+          <w:rFonts w:cstheme="minorHAnsi"/>
+          <w:sz w:val="24"/>
+        </w:rPr>
+        <w:t xml:space="preserve"> 10 1 15 0 10 1 16 9 10 1 17 7 10 1 18 1 10 1 19 11 2 1 20 11 1 1 </w:t>
+      </w:r>
+      <w:r>
+        <w:rPr>
+          <w:rFonts w:cstheme="minorHAnsi"/>
+          <w:sz w:val="24"/>
+        </w:rPr>
+        <w:t xml:space="preserve">21 4 1 1 </w:t>
+      </w:r>
+      <w:bookmarkStart w:id="0" w:name="_GoBack"/>
+      <w:bookmarkEnd w:id="0"/>
+      <w:r>
+        <w:rPr>
+          <w:rFonts w:cstheme="minorHAnsi"/>
+          <w:sz w:val="24"/>
+        </w:rPr>
+        <w:t>0serpent.jpg#454 360 20 1pin.jpg#780 410 50 2gland.jpg#120 400 50 3nitrate.jpg#100 650 80 4nitrate.jpg#850 650 80 5souris.jpg#330 450 30 6faucon.jpg#360 150 5 7scarabe.jpg#700 310 30 8salamandre.jpg#550 460 15 9moineau.jpg#560 170 20 10decomposer.jpg#454 620 80 11soleil.jpg#100 100</w:t>
+      </w:r>
+      <w:r>
+        <w:rPr>
+          <w:rFonts w:cstheme="minorHAnsi"/>
+          <w:sz w:val="24"/>
+        </w:rPr>
+        <w:t> </w:t>
+      </w:r>
+      <w:r>
+        <w:rPr>
+          <w:rFonts w:cstheme="minorHAnsi"/>
+          <w:sz w:val="24"/>
+        </w:rPr>
+        <w:t>100</w:t>
       </w:r>
     </w:p>
     <w:p>
@@ -397,19 +156,11 @@
           <w:u w:val="single"/>
         </w:rPr>
       </w:pPr>
-      <w:proofErr w:type="spellStart"/>
       <w:r>
         <w:rPr>
           <w:u w:val="single"/>
         </w:rPr>
-        <w:t>Ocean</w:t>
-      </w:r>
-      <w:proofErr w:type="spellEnd"/>
-      <w:r>
-        <w:rPr>
-          <w:u w:val="single"/>
-        </w:rPr>
-        <w:t xml:space="preserve"> polar :</w:t>
+        <w:t>Ocean polar :</w:t>
       </w:r>
     </w:p>
     <w:p>
@@ -609,12 +360,7 @@
         <w:t xml:space="preserve">31 </w:t>
       </w:r>
       <w:r>
-        <w:t>1</w:t>
-      </w:r>
-      <w:bookmarkStart w:id="0" w:name="_GoBack"/>
-      <w:bookmarkEnd w:id="0"/>
-      <w:r>
-        <w:t>8 17 1</w:t>
+        <w:t>18 17 1</w:t>
       </w:r>
     </w:p>
     <w:p>

</xml_diff>

<commit_message>
modification du fichier world
</commit_message>
<xml_diff>
--- a/TDG-fichiers.docx
+++ b/TDG-fichiers.docx
@@ -74,7 +74,21 @@
           <w:rFonts w:cstheme="minorHAnsi"/>
           <w:sz w:val="24"/>
         </w:rPr>
-        <w:t>)(indiceA,fromS,toS,poidsA)(indiceS,imageS,posxS,posyS,valueS)</w:t>
+        <w:t>)(indiceA,fromS,toS)(indiceS,imageS,posxS,posyS,valueS</w:t>
+      </w:r>
+      <w:r>
+        <w:rPr>
+          <w:rFonts w:cstheme="minorHAnsi"/>
+          <w:sz w:val="24"/>
+        </w:rPr>
+        <w:t>,hungerS</w:t>
+      </w:r>
+      <w:r>
+        <w:rPr>
+          <w:rFonts w:cstheme="minorHAnsi"/>
+          <w:sz w:val="24"/>
+        </w:rPr>
+        <w:t>)</w:t>
       </w:r>
     </w:p>
     <w:p>
@@ -103,7 +117,7 @@
           <w:rFonts w:cstheme="minorHAnsi"/>
           <w:sz w:val="24"/>
         </w:rPr>
-        <w:t xml:space="preserve"> 0 1 7 1 1 10 4 1 2 10 3 1 3 3 2 1 4 2 5 1 5 5 0 1 6 8 0 1 7 9 0 1 8 5 6 1 9 9 6 1 10 7 9 1 11 7 8 1 12 2 10 1 13 6 10 1 14 </w:t>
+        <w:t xml:space="preserve"> 0 1 7 1 10 4 2 10 3 3 3 2 4 2 5 5 5 0 6 8 0 7 9 0 8 5 6 9 9 6 10 7 9 11 7 8 12 2 10 13 6 10 14 </w:t>
       </w:r>
       <w:r>
         <w:rPr>
@@ -117,38 +131,199 @@
           <w:rFonts w:cstheme="minorHAnsi"/>
           <w:sz w:val="24"/>
         </w:rPr>
-        <w:t xml:space="preserve"> 10 1 15 0 10 1 16 9 10 1 17 7 10 1 18 1 10 1 19 11 2 1 20 11 1 1 </w:t>
-      </w:r>
-      <w:r>
-        <w:rPr>
-          <w:rFonts w:cstheme="minorHAnsi"/>
-          <w:sz w:val="24"/>
-        </w:rPr>
-        <w:t xml:space="preserve">21 4 1 1 </w:t>
+        <w:t xml:space="preserve"> 10 15 0 10 16 9 10 17 7 10 18 1 10 19 11 2 20 11 1 </w:t>
+      </w:r>
+      <w:r>
+        <w:rPr>
+          <w:rFonts w:cstheme="minorHAnsi"/>
+          <w:sz w:val="24"/>
+        </w:rPr>
+        <w:t xml:space="preserve">21 4 1 </w:t>
+      </w:r>
+      <w:r>
+        <w:rPr>
+          <w:rFonts w:cstheme="minorHAnsi"/>
+          <w:sz w:val="24"/>
+        </w:rPr>
+        <w:t xml:space="preserve">0serpent.jpg#454 360 20 </w:t>
+      </w:r>
+      <w:r>
+        <w:rPr>
+          <w:rFonts w:cstheme="minorHAnsi"/>
+          <w:sz w:val="24"/>
+        </w:rPr>
+        <w:t xml:space="preserve">0.14 </w:t>
+      </w:r>
+      <w:r>
+        <w:rPr>
+          <w:rFonts w:cstheme="minorHAnsi"/>
+          <w:sz w:val="24"/>
+        </w:rPr>
+        <w:t xml:space="preserve">1pin.jpg#780 410 50 </w:t>
+      </w:r>
+      <w:r>
+        <w:rPr>
+          <w:rFonts w:cstheme="minorHAnsi"/>
+          <w:sz w:val="24"/>
+        </w:rPr>
+        <w:t xml:space="preserve">50 </w:t>
+      </w:r>
+      <w:r>
+        <w:rPr>
+          <w:rFonts w:cstheme="minorHAnsi"/>
+          <w:sz w:val="24"/>
+        </w:rPr>
+        <w:t xml:space="preserve">2gland.jpg#120 400 50 </w:t>
+      </w:r>
+      <w:r>
+        <w:rPr>
+          <w:rFonts w:cstheme="minorHAnsi"/>
+          <w:sz w:val="24"/>
+        </w:rPr>
+        <w:t xml:space="preserve">40 </w:t>
+      </w:r>
+      <w:r>
+        <w:rPr>
+          <w:rFonts w:cstheme="minorHAnsi"/>
+          <w:sz w:val="24"/>
+        </w:rPr>
+        <w:t xml:space="preserve">3nitrate.jpg#100 650 80 </w:t>
+      </w:r>
+      <w:r>
+        <w:rPr>
+          <w:rFonts w:cstheme="minorHAnsi"/>
+          <w:sz w:val="24"/>
+        </w:rPr>
+        <w:t xml:space="preserve">60 </w:t>
+      </w:r>
+      <w:r>
+        <w:rPr>
+          <w:rFonts w:cstheme="minorHAnsi"/>
+          <w:sz w:val="24"/>
+        </w:rPr>
+        <w:t>4nitrate.jpg#850 650 80</w:t>
+      </w:r>
+      <w:r>
+        <w:rPr>
+          <w:rFonts w:cstheme="minorHAnsi"/>
+          <w:sz w:val="24"/>
+        </w:rPr>
+        <w:t xml:space="preserve"> 60</w:t>
+      </w:r>
+      <w:r>
+        <w:rPr>
+          <w:rFonts w:cstheme="minorHAnsi"/>
+          <w:sz w:val="24"/>
+        </w:rPr>
+        <w:t xml:space="preserve"> 5souris.jpg#330 450 30 </w:t>
+      </w:r>
+      <w:r>
+        <w:rPr>
+          <w:rFonts w:cstheme="minorHAnsi"/>
+          <w:sz w:val="24"/>
+        </w:rPr>
+        <w:t xml:space="preserve">5 </w:t>
+      </w:r>
+      <w:r>
+        <w:rPr>
+          <w:rFonts w:cstheme="minorHAnsi"/>
+          <w:sz w:val="24"/>
+        </w:rPr>
+        <w:t>6faucon.jpg#360 150 5</w:t>
+      </w:r>
+      <w:r>
+        <w:rPr>
+          <w:rFonts w:cstheme="minorHAnsi"/>
+          <w:sz w:val="24"/>
+        </w:rPr>
+        <w:t xml:space="preserve"> 1 </w:t>
+      </w:r>
+      <w:r>
+        <w:rPr>
+          <w:rFonts w:cstheme="minorHAnsi"/>
+          <w:sz w:val="24"/>
+        </w:rPr>
+        <w:t xml:space="preserve">7scarabe.jpg#700 310 30 </w:t>
+      </w:r>
+      <w:r>
+        <w:rPr>
+          <w:rFonts w:cstheme="minorHAnsi"/>
+          <w:sz w:val="24"/>
+        </w:rPr>
+        <w:t xml:space="preserve">0.5 </w:t>
+      </w:r>
+      <w:r>
+        <w:rPr>
+          <w:rFonts w:cstheme="minorHAnsi"/>
+          <w:sz w:val="24"/>
+        </w:rPr>
+        <w:t xml:space="preserve">8salamandre.jpg#550 460 15 </w:t>
+      </w:r>
+      <w:r>
+        <w:rPr>
+          <w:rFonts w:cstheme="minorHAnsi"/>
+          <w:sz w:val="24"/>
+        </w:rPr>
+        <w:t xml:space="preserve">2 </w:t>
+      </w:r>
+      <w:r>
+        <w:rPr>
+          <w:rFonts w:cstheme="minorHAnsi"/>
+          <w:sz w:val="24"/>
+        </w:rPr>
+        <w:t xml:space="preserve">9moineau.jpg#560 170 20 </w:t>
+      </w:r>
+      <w:r>
+        <w:rPr>
+          <w:rFonts w:cstheme="minorHAnsi"/>
+          <w:sz w:val="24"/>
+        </w:rPr>
+        <w:t xml:space="preserve">3 </w:t>
+      </w:r>
+      <w:r>
+        <w:rPr>
+          <w:rFonts w:cstheme="minorHAnsi"/>
+          <w:sz w:val="24"/>
+        </w:rPr>
+        <w:t xml:space="preserve">10decomposer.jpg#454 620 80 </w:t>
+      </w:r>
+      <w:r>
+        <w:rPr>
+          <w:rFonts w:cstheme="minorHAnsi"/>
+          <w:sz w:val="24"/>
+        </w:rPr>
+        <w:t xml:space="preserve">60 </w:t>
+      </w:r>
+      <w:r>
+        <w:rPr>
+          <w:rFonts w:cstheme="minorHAnsi"/>
+          <w:sz w:val="24"/>
+        </w:rPr>
+        <w:t>11soleil.jpg#100 100</w:t>
+      </w:r>
+      <w:r>
+        <w:rPr>
+          <w:rFonts w:cstheme="minorHAnsi"/>
+          <w:sz w:val="24"/>
+        </w:rPr>
+        <w:t> </w:t>
+      </w:r>
+      <w:r>
+        <w:rPr>
+          <w:rFonts w:cstheme="minorHAnsi"/>
+          <w:sz w:val="24"/>
+        </w:rPr>
+        <w:t>100</w:t>
+      </w:r>
+      <w:r>
+        <w:rPr>
+          <w:rFonts w:cstheme="minorHAnsi"/>
+          <w:sz w:val="24"/>
+        </w:rPr>
+        <w:t xml:space="preserve"> 0</w:t>
       </w:r>
       <w:bookmarkStart w:id="0" w:name="_GoBack"/>
       <w:bookmarkEnd w:id="0"/>
-      <w:r>
-        <w:rPr>
-          <w:rFonts w:cstheme="minorHAnsi"/>
-          <w:sz w:val="24"/>
-        </w:rPr>
-        <w:t>0serpent.jpg#454 360 20 1pin.jpg#780 410 50 2gland.jpg#120 400 50 3nitrate.jpg#100 650 80 4nitrate.jpg#850 650 80 5souris.jpg#330 450 30 6faucon.jpg#360 150 5 7scarabe.jpg#700 310 30 8salamandre.jpg#550 460 15 9moineau.jpg#560 170 20 10decomposer.jpg#454 620 80 11soleil.jpg#100 100</w:t>
-      </w:r>
-      <w:r>
-        <w:rPr>
-          <w:rFonts w:cstheme="minorHAnsi"/>
-          <w:sz w:val="24"/>
-        </w:rPr>
-        <w:t> </w:t>
-      </w:r>
-      <w:r>
-        <w:rPr>
-          <w:rFonts w:cstheme="minorHAnsi"/>
-          <w:sz w:val="24"/>
-        </w:rPr>
-        <w:t>100</w:t>
-      </w:r>
     </w:p>
     <w:p>
       <w:pPr>

</xml_diff>

<commit_message>
Fin de mise à jour Day 2 : Sucess enregistrement emplacement !
</commit_message>
<xml_diff>
--- a/TDG-fichiers.docx
+++ b/TDG-fichiers.docx
@@ -74,7 +74,21 @@
           <w:rFonts w:cstheme="minorHAnsi"/>
           <w:sz w:val="24"/>
         </w:rPr>
-        <w:t>)(indiceA,fromS,toS)(indiceS,imageS,posxS,posyS,valueS</w:t>
+        <w:t>)(indiceA,fromS,toS</w:t>
+      </w:r>
+      <w:r>
+        <w:rPr>
+          <w:rFonts w:cstheme="minorHAnsi"/>
+          <w:sz w:val="24"/>
+        </w:rPr>
+        <w:t>,m_weight</w:t>
+      </w:r>
+      <w:r>
+        <w:rPr>
+          <w:rFonts w:cstheme="minorHAnsi"/>
+          <w:sz w:val="24"/>
+        </w:rPr>
+        <w:t>)(indiceS,imageS,posxS,posyS,valueS</w:t>
       </w:r>
       <w:r>
         <w:rPr>
@@ -117,7 +131,203 @@
           <w:rFonts w:cstheme="minorHAnsi"/>
           <w:sz w:val="24"/>
         </w:rPr>
-        <w:t xml:space="preserve"> 0 1 7 1 10 4 2 10 3 3 3 2 4 2 5 5 5 0 6 8 0 7 9 0 8 5 6 9 9 6 10 7 9 11 7 8 12 2 10 13 6 10 14 </w:t>
+        <w:t xml:space="preserve"> 0 1 7</w:t>
+      </w:r>
+      <w:r>
+        <w:rPr>
+          <w:rFonts w:cstheme="minorHAnsi"/>
+          <w:sz w:val="24"/>
+        </w:rPr>
+        <w:t xml:space="preserve"> 0</w:t>
+      </w:r>
+      <w:r>
+        <w:rPr>
+          <w:rFonts w:cstheme="minorHAnsi"/>
+          <w:sz w:val="24"/>
+        </w:rPr>
+        <w:t xml:space="preserve"> 1 10 4 </w:t>
+      </w:r>
+      <w:r>
+        <w:rPr>
+          <w:rFonts w:cstheme="minorHAnsi"/>
+          <w:sz w:val="24"/>
+        </w:rPr>
+        <w:t xml:space="preserve">0 </w:t>
+      </w:r>
+      <w:r>
+        <w:rPr>
+          <w:rFonts w:cstheme="minorHAnsi"/>
+          <w:sz w:val="24"/>
+        </w:rPr>
+        <w:t xml:space="preserve">2 10 3 </w:t>
+      </w:r>
+      <w:r>
+        <w:rPr>
+          <w:rFonts w:cstheme="minorHAnsi"/>
+          <w:sz w:val="24"/>
+        </w:rPr>
+        <w:t xml:space="preserve">0 </w:t>
+      </w:r>
+      <w:r>
+        <w:rPr>
+          <w:rFonts w:cstheme="minorHAnsi"/>
+          <w:sz w:val="24"/>
+        </w:rPr>
+        <w:t xml:space="preserve">3 3 2 </w:t>
+      </w:r>
+      <w:r>
+        <w:rPr>
+          <w:rFonts w:cstheme="minorHAnsi"/>
+          <w:sz w:val="24"/>
+        </w:rPr>
+        <w:t xml:space="preserve">0 </w:t>
+      </w:r>
+      <w:r>
+        <w:rPr>
+          <w:rFonts w:cstheme="minorHAnsi"/>
+          <w:sz w:val="24"/>
+        </w:rPr>
+        <w:t xml:space="preserve">4 2 5 </w:t>
+      </w:r>
+      <w:r>
+        <w:rPr>
+          <w:rFonts w:cstheme="minorHAnsi"/>
+          <w:sz w:val="24"/>
+        </w:rPr>
+        <w:t xml:space="preserve">0 </w:t>
+      </w:r>
+      <w:r>
+        <w:rPr>
+          <w:rFonts w:cstheme="minorHAnsi"/>
+          <w:sz w:val="24"/>
+        </w:rPr>
+        <w:t xml:space="preserve">5 5 0 </w:t>
+      </w:r>
+      <w:r>
+        <w:rPr>
+          <w:rFonts w:cstheme="minorHAnsi"/>
+          <w:sz w:val="24"/>
+        </w:rPr>
+        <w:t xml:space="preserve">0 </w:t>
+      </w:r>
+      <w:r>
+        <w:rPr>
+          <w:rFonts w:cstheme="minorHAnsi"/>
+          <w:sz w:val="24"/>
+        </w:rPr>
+        <w:t xml:space="preserve">6 8 0 </w:t>
+      </w:r>
+      <w:r>
+        <w:rPr>
+          <w:rFonts w:cstheme="minorHAnsi"/>
+          <w:sz w:val="24"/>
+        </w:rPr>
+        <w:t xml:space="preserve">0 </w:t>
+      </w:r>
+      <w:r>
+        <w:rPr>
+          <w:rFonts w:cstheme="minorHAnsi"/>
+          <w:sz w:val="24"/>
+        </w:rPr>
+        <w:t xml:space="preserve">7 9 0 </w:t>
+      </w:r>
+      <w:r>
+        <w:rPr>
+          <w:rFonts w:cstheme="minorHAnsi"/>
+          <w:sz w:val="24"/>
+        </w:rPr>
+        <w:t xml:space="preserve">0 </w:t>
+      </w:r>
+      <w:r>
+        <w:rPr>
+          <w:rFonts w:cstheme="minorHAnsi"/>
+          <w:sz w:val="24"/>
+        </w:rPr>
+        <w:t xml:space="preserve">8 5 6 </w:t>
+      </w:r>
+      <w:r>
+        <w:rPr>
+          <w:rFonts w:cstheme="minorHAnsi"/>
+          <w:sz w:val="24"/>
+        </w:rPr>
+        <w:t xml:space="preserve">0 </w:t>
+      </w:r>
+      <w:r>
+        <w:rPr>
+          <w:rFonts w:cstheme="minorHAnsi"/>
+          <w:sz w:val="24"/>
+        </w:rPr>
+        <w:t xml:space="preserve">9 9 6 </w:t>
+      </w:r>
+      <w:r>
+        <w:rPr>
+          <w:rFonts w:cstheme="minorHAnsi"/>
+          <w:sz w:val="24"/>
+        </w:rPr>
+        <w:t xml:space="preserve">0 </w:t>
+      </w:r>
+      <w:r>
+        <w:rPr>
+          <w:rFonts w:cstheme="minorHAnsi"/>
+          <w:sz w:val="24"/>
+        </w:rPr>
+        <w:t xml:space="preserve">10 7 9 </w:t>
+      </w:r>
+      <w:r>
+        <w:rPr>
+          <w:rFonts w:cstheme="minorHAnsi"/>
+          <w:sz w:val="24"/>
+        </w:rPr>
+        <w:t xml:space="preserve">0 </w:t>
+      </w:r>
+      <w:r>
+        <w:rPr>
+          <w:rFonts w:cstheme="minorHAnsi"/>
+          <w:sz w:val="24"/>
+        </w:rPr>
+        <w:t xml:space="preserve">11 7 8 </w:t>
+      </w:r>
+      <w:r>
+        <w:rPr>
+          <w:rFonts w:cstheme="minorHAnsi"/>
+          <w:sz w:val="24"/>
+        </w:rPr>
+        <w:t xml:space="preserve">0 </w:t>
+      </w:r>
+      <w:r>
+        <w:rPr>
+          <w:rFonts w:cstheme="minorHAnsi"/>
+          <w:sz w:val="24"/>
+        </w:rPr>
+        <w:t xml:space="preserve">12 2 10 </w:t>
+      </w:r>
+      <w:r>
+        <w:rPr>
+          <w:rFonts w:cstheme="minorHAnsi"/>
+          <w:sz w:val="24"/>
+        </w:rPr>
+        <w:t xml:space="preserve">0 </w:t>
+      </w:r>
+      <w:r>
+        <w:rPr>
+          <w:rFonts w:cstheme="minorHAnsi"/>
+          <w:sz w:val="24"/>
+        </w:rPr>
+        <w:t xml:space="preserve">13 6 10 </w:t>
+      </w:r>
+      <w:r>
+        <w:rPr>
+          <w:rFonts w:cstheme="minorHAnsi"/>
+          <w:sz w:val="24"/>
+        </w:rPr>
+        <w:t xml:space="preserve">0 </w:t>
+      </w:r>
+      <w:r>
+        <w:rPr>
+          <w:rFonts w:cstheme="minorHAnsi"/>
+          <w:sz w:val="24"/>
+        </w:rPr>
+        <w:t xml:space="preserve">14 </w:t>
       </w:r>
       <w:r>
         <w:rPr>
@@ -131,14 +341,126 @@
           <w:rFonts w:cstheme="minorHAnsi"/>
           <w:sz w:val="24"/>
         </w:rPr>
-        <w:t xml:space="preserve"> 10 15 0 10 16 9 10 17 7 10 18 1 10 19 11 2 20 11 1 </w:t>
-      </w:r>
-      <w:r>
-        <w:rPr>
-          <w:rFonts w:cstheme="minorHAnsi"/>
-          <w:sz w:val="24"/>
-        </w:rPr>
-        <w:t xml:space="preserve">21 4 1 </w:t>
+        <w:t xml:space="preserve"> 10 </w:t>
+      </w:r>
+      <w:r>
+        <w:rPr>
+          <w:rFonts w:cstheme="minorHAnsi"/>
+          <w:sz w:val="24"/>
+        </w:rPr>
+        <w:t xml:space="preserve">0 </w:t>
+      </w:r>
+      <w:r>
+        <w:rPr>
+          <w:rFonts w:cstheme="minorHAnsi"/>
+          <w:sz w:val="24"/>
+        </w:rPr>
+        <w:t xml:space="preserve">15 0 10 </w:t>
+      </w:r>
+      <w:r>
+        <w:rPr>
+          <w:rFonts w:cstheme="minorHAnsi"/>
+          <w:sz w:val="24"/>
+        </w:rPr>
+        <w:t xml:space="preserve">0 </w:t>
+      </w:r>
+      <w:r>
+        <w:rPr>
+          <w:rFonts w:cstheme="minorHAnsi"/>
+          <w:sz w:val="24"/>
+        </w:rPr>
+        <w:t xml:space="preserve">16 9 10 </w:t>
+      </w:r>
+      <w:r>
+        <w:rPr>
+          <w:rFonts w:cstheme="minorHAnsi"/>
+          <w:sz w:val="24"/>
+        </w:rPr>
+        <w:t xml:space="preserve">0 </w:t>
+      </w:r>
+      <w:r>
+        <w:rPr>
+          <w:rFonts w:cstheme="minorHAnsi"/>
+          <w:sz w:val="24"/>
+        </w:rPr>
+        <w:t xml:space="preserve">17 7 10 </w:t>
+      </w:r>
+      <w:r>
+        <w:rPr>
+          <w:rFonts w:cstheme="minorHAnsi"/>
+          <w:sz w:val="24"/>
+        </w:rPr>
+        <w:t xml:space="preserve">0 </w:t>
+      </w:r>
+      <w:r>
+        <w:rPr>
+          <w:rFonts w:cstheme="minorHAnsi"/>
+          <w:sz w:val="24"/>
+        </w:rPr>
+        <w:t xml:space="preserve">18 1 10 </w:t>
+      </w:r>
+      <w:r>
+        <w:rPr>
+          <w:rFonts w:cstheme="minorHAnsi"/>
+          <w:sz w:val="24"/>
+        </w:rPr>
+        <w:t xml:space="preserve">0 </w:t>
+      </w:r>
+      <w:r>
+        <w:rPr>
+          <w:rFonts w:cstheme="minorHAnsi"/>
+          <w:sz w:val="24"/>
+        </w:rPr>
+        <w:t xml:space="preserve">19 11 2 </w:t>
+      </w:r>
+      <w:r>
+        <w:rPr>
+          <w:rFonts w:cstheme="minorHAnsi"/>
+          <w:sz w:val="24"/>
+        </w:rPr>
+        <w:t xml:space="preserve">0 </w:t>
+      </w:r>
+      <w:r>
+        <w:rPr>
+          <w:rFonts w:cstheme="minorHAnsi"/>
+          <w:sz w:val="24"/>
+        </w:rPr>
+        <w:t>20 11 1</w:t>
+      </w:r>
+      <w:r>
+        <w:rPr>
+          <w:rFonts w:cstheme="minorHAnsi"/>
+          <w:sz w:val="24"/>
+        </w:rPr>
+        <w:t xml:space="preserve"> 0</w:t>
+      </w:r>
+      <w:r>
+        <w:rPr>
+          <w:rFonts w:cstheme="minorHAnsi"/>
+          <w:sz w:val="24"/>
+        </w:rPr>
+        <w:t xml:space="preserve"> </w:t>
+      </w:r>
+      <w:r>
+        <w:rPr>
+          <w:rFonts w:cstheme="minorHAnsi"/>
+          <w:sz w:val="24"/>
+        </w:rPr>
+        <w:t>21 4 1</w:t>
+      </w:r>
+      <w:r>
+        <w:rPr>
+          <w:rFonts w:cstheme="minorHAnsi"/>
+          <w:sz w:val="24"/>
+        </w:rPr>
+        <w:t xml:space="preserve"> 0</w:t>
+      </w:r>
+      <w:r>
+        <w:rPr>
+          <w:rFonts w:cstheme="minorHAnsi"/>
+          <w:sz w:val="24"/>
+        </w:rPr>
+        <w:t xml:space="preserve"> </w:t>
       </w:r>
       <w:r>
         <w:rPr>
@@ -152,7 +474,21 @@
           <w:rFonts w:cstheme="minorHAnsi"/>
           <w:sz w:val="24"/>
         </w:rPr>
-        <w:t xml:space="preserve">0.14 </w:t>
+        <w:t>0.1</w:t>
+      </w:r>
+      <w:r>
+        <w:rPr>
+          <w:rFonts w:cstheme="minorHAnsi"/>
+          <w:sz w:val="24"/>
+        </w:rPr>
+        <w:t>5</w:t>
+      </w:r>
+      <w:r>
+        <w:rPr>
+          <w:rFonts w:cstheme="minorHAnsi"/>
+          <w:sz w:val="24"/>
+        </w:rPr>
+        <w:t xml:space="preserve"> </w:t>
       </w:r>
       <w:r>
         <w:rPr>
@@ -166,7 +502,14 @@
           <w:rFonts w:cstheme="minorHAnsi"/>
           <w:sz w:val="24"/>
         </w:rPr>
-        <w:t xml:space="preserve">50 </w:t>
+        <w:t>0.</w:t>
+      </w:r>
+      <w:r>
+        <w:rPr>
+          <w:rFonts w:cstheme="minorHAnsi"/>
+          <w:sz w:val="24"/>
+        </w:rPr>
+        <w:t xml:space="preserve">5 </w:t>
       </w:r>
       <w:r>
         <w:rPr>
@@ -180,7 +523,14 @@
           <w:rFonts w:cstheme="minorHAnsi"/>
           <w:sz w:val="24"/>
         </w:rPr>
-        <w:t xml:space="preserve">40 </w:t>
+        <w:t>0.4</w:t>
+      </w:r>
+      <w:r>
+        <w:rPr>
+          <w:rFonts w:cstheme="minorHAnsi"/>
+          <w:sz w:val="24"/>
+        </w:rPr>
+        <w:t xml:space="preserve"> </w:t>
       </w:r>
       <w:r>
         <w:rPr>
@@ -194,7 +544,14 @@
           <w:rFonts w:cstheme="minorHAnsi"/>
           <w:sz w:val="24"/>
         </w:rPr>
-        <w:t xml:space="preserve">60 </w:t>
+        <w:t>0.6</w:t>
+      </w:r>
+      <w:r>
+        <w:rPr>
+          <w:rFonts w:cstheme="minorHAnsi"/>
+          <w:sz w:val="24"/>
+        </w:rPr>
+        <w:t xml:space="preserve"> </w:t>
       </w:r>
       <w:r>
         <w:rPr>
@@ -208,7 +565,14 @@
           <w:rFonts w:cstheme="minorHAnsi"/>
           <w:sz w:val="24"/>
         </w:rPr>
-        <w:t xml:space="preserve"> 60</w:t>
+        <w:t xml:space="preserve"> </w:t>
+      </w:r>
+      <w:r>
+        <w:rPr>
+          <w:rFonts w:cstheme="minorHAnsi"/>
+          <w:sz w:val="24"/>
+        </w:rPr>
+        <w:t>0.6</w:t>
       </w:r>
       <w:r>
         <w:rPr>
@@ -222,7 +586,14 @@
           <w:rFonts w:cstheme="minorHAnsi"/>
           <w:sz w:val="24"/>
         </w:rPr>
-        <w:t xml:space="preserve">5 </w:t>
+        <w:t>0.3</w:t>
+      </w:r>
+      <w:r>
+        <w:rPr>
+          <w:rFonts w:cstheme="minorHAnsi"/>
+          <w:sz w:val="24"/>
+        </w:rPr>
+        <w:t xml:space="preserve"> </w:t>
       </w:r>
       <w:r>
         <w:rPr>
@@ -236,7 +607,21 @@
           <w:rFonts w:cstheme="minorHAnsi"/>
           <w:sz w:val="24"/>
         </w:rPr>
-        <w:t xml:space="preserve"> 1 </w:t>
+        <w:t xml:space="preserve"> </w:t>
+      </w:r>
+      <w:r>
+        <w:rPr>
+          <w:rFonts w:cstheme="minorHAnsi"/>
+          <w:sz w:val="24"/>
+        </w:rPr>
+        <w:t>0.</w:t>
+      </w:r>
+      <w:r>
+        <w:rPr>
+          <w:rFonts w:cstheme="minorHAnsi"/>
+          <w:sz w:val="24"/>
+        </w:rPr>
+        <w:t xml:space="preserve">1 </w:t>
       </w:r>
       <w:r>
         <w:rPr>
@@ -264,6 +649,13 @@
           <w:rFonts w:cstheme="minorHAnsi"/>
           <w:sz w:val="24"/>
         </w:rPr>
+        <w:t>0.</w:t>
+      </w:r>
+      <w:r>
+        <w:rPr>
+          <w:rFonts w:cstheme="minorHAnsi"/>
+          <w:sz w:val="24"/>
+        </w:rPr>
         <w:t xml:space="preserve">2 </w:t>
       </w:r>
       <w:r>
@@ -278,6 +670,13 @@
           <w:rFonts w:cstheme="minorHAnsi"/>
           <w:sz w:val="24"/>
         </w:rPr>
+        <w:t>0.</w:t>
+      </w:r>
+      <w:r>
+        <w:rPr>
+          <w:rFonts w:cstheme="minorHAnsi"/>
+          <w:sz w:val="24"/>
+        </w:rPr>
         <w:t xml:space="preserve">3 </w:t>
       </w:r>
       <w:r>
@@ -292,7 +691,14 @@
           <w:rFonts w:cstheme="minorHAnsi"/>
           <w:sz w:val="24"/>
         </w:rPr>
-        <w:t xml:space="preserve">60 </w:t>
+        <w:t>0.</w:t>
+      </w:r>
+      <w:r>
+        <w:rPr>
+          <w:rFonts w:cstheme="minorHAnsi"/>
+          <w:sz w:val="24"/>
+        </w:rPr>
+        <w:t xml:space="preserve">6 </w:t>
       </w:r>
       <w:r>
         <w:rPr>
@@ -322,8 +728,6 @@
         </w:rPr>
         <w:t xml:space="preserve"> 0</w:t>
       </w:r>
-      <w:bookmarkStart w:id="0" w:name="_GoBack"/>
-      <w:bookmarkEnd w:id="0"/>
     </w:p>
     <w:p>
       <w:pPr>
@@ -337,6 +741,8 @@
         </w:rPr>
         <w:t>Ocean polar :</w:t>
       </w:r>
+      <w:bookmarkStart w:id="0" w:name="_GoBack"/>
+      <w:bookmarkEnd w:id="0"/>
     </w:p>
     <w:p>
       <w:pPr>

</xml_diff>

<commit_message>
suppression des sommets et aretes fonctionnel mais pas de sauvegarde des suppression
</commit_message>
<xml_diff>
--- a/TDG-fichiers.docx
+++ b/TDG-fichiers.docx
@@ -102,6 +102,20 @@
           <w:rFonts w:cstheme="minorHAnsi"/>
           <w:sz w:val="24"/>
         </w:rPr>
+        <w:t>,</w:t>
+      </w:r>
+      <w:r>
+        <w:rPr>
+          <w:rFonts w:cstheme="minorHAnsi"/>
+          <w:sz w:val="24"/>
+        </w:rPr>
+        <w:t>activeS</w:t>
+      </w:r>
+      <w:r>
+        <w:rPr>
+          <w:rFonts w:cstheme="minorHAnsi"/>
+          <w:sz w:val="24"/>
+        </w:rPr>
         <w:t>)</w:t>
       </w:r>
     </w:p>
@@ -495,6 +509,13 @@
           <w:rFonts w:cstheme="minorHAnsi"/>
           <w:sz w:val="24"/>
         </w:rPr>
+        <w:t xml:space="preserve">1 </w:t>
+      </w:r>
+      <w:r>
+        <w:rPr>
+          <w:rFonts w:cstheme="minorHAnsi"/>
+          <w:sz w:val="24"/>
+        </w:rPr>
         <w:t xml:space="preserve">1pin.jpg#780 410 50 </w:t>
       </w:r>
       <w:r>
@@ -516,6 +537,13 @@
           <w:rFonts w:cstheme="minorHAnsi"/>
           <w:sz w:val="24"/>
         </w:rPr>
+        <w:t xml:space="preserve">1 </w:t>
+      </w:r>
+      <w:r>
+        <w:rPr>
+          <w:rFonts w:cstheme="minorHAnsi"/>
+          <w:sz w:val="24"/>
+        </w:rPr>
         <w:t xml:space="preserve">2gland.jpg#120 400 50 </w:t>
       </w:r>
       <w:r>
@@ -537,6 +565,13 @@
           <w:rFonts w:cstheme="minorHAnsi"/>
           <w:sz w:val="24"/>
         </w:rPr>
+        <w:t xml:space="preserve">1 </w:t>
+      </w:r>
+      <w:r>
+        <w:rPr>
+          <w:rFonts w:cstheme="minorHAnsi"/>
+          <w:sz w:val="24"/>
+        </w:rPr>
         <w:t xml:space="preserve">3nitrate.jpg#100 650 80 </w:t>
       </w:r>
       <w:r>
@@ -558,6 +593,13 @@
           <w:rFonts w:cstheme="minorHAnsi"/>
           <w:sz w:val="24"/>
         </w:rPr>
+        <w:t xml:space="preserve">1 </w:t>
+      </w:r>
+      <w:r>
+        <w:rPr>
+          <w:rFonts w:cstheme="minorHAnsi"/>
+          <w:sz w:val="24"/>
+        </w:rPr>
         <w:t>4nitrate.jpg#850 650 80</w:t>
       </w:r>
       <w:r>
@@ -579,7 +621,21 @@
           <w:rFonts w:cstheme="minorHAnsi"/>
           <w:sz w:val="24"/>
         </w:rPr>
-        <w:t xml:space="preserve"> 5souris.jpg#330 450 30 </w:t>
+        <w:t xml:space="preserve"> </w:t>
+      </w:r>
+      <w:r>
+        <w:rPr>
+          <w:rFonts w:cstheme="minorHAnsi"/>
+          <w:sz w:val="24"/>
+        </w:rPr>
+        <w:t xml:space="preserve">1 </w:t>
+      </w:r>
+      <w:r>
+        <w:rPr>
+          <w:rFonts w:cstheme="minorHAnsi"/>
+          <w:sz w:val="24"/>
+        </w:rPr>
+        <w:t xml:space="preserve">5souris.jpg#330 450 30 </w:t>
       </w:r>
       <w:r>
         <w:rPr>
@@ -593,6 +649,13 @@
           <w:rFonts w:cstheme="minorHAnsi"/>
           <w:sz w:val="24"/>
         </w:rPr>
+        <w:t xml:space="preserve"> 1</w:t>
+      </w:r>
+      <w:r>
+        <w:rPr>
+          <w:rFonts w:cstheme="minorHAnsi"/>
+          <w:sz w:val="24"/>
+        </w:rPr>
         <w:t xml:space="preserve"> </w:t>
       </w:r>
       <w:r>
@@ -628,6 +691,13 @@
           <w:rFonts w:cstheme="minorHAnsi"/>
           <w:sz w:val="24"/>
         </w:rPr>
+        <w:t xml:space="preserve">1 </w:t>
+      </w:r>
+      <w:r>
+        <w:rPr>
+          <w:rFonts w:cstheme="minorHAnsi"/>
+          <w:sz w:val="24"/>
+        </w:rPr>
         <w:t xml:space="preserve">7scarabe.jpg#700 310 30 </w:t>
       </w:r>
       <w:r>
@@ -642,6 +712,13 @@
           <w:rFonts w:cstheme="minorHAnsi"/>
           <w:sz w:val="24"/>
         </w:rPr>
+        <w:t xml:space="preserve">1 </w:t>
+      </w:r>
+      <w:r>
+        <w:rPr>
+          <w:rFonts w:cstheme="minorHAnsi"/>
+          <w:sz w:val="24"/>
+        </w:rPr>
         <w:t xml:space="preserve">8salamandre.jpg#550 460 15 </w:t>
       </w:r>
       <w:r>
@@ -663,6 +740,13 @@
           <w:rFonts w:cstheme="minorHAnsi"/>
           <w:sz w:val="24"/>
         </w:rPr>
+        <w:t xml:space="preserve">1 </w:t>
+      </w:r>
+      <w:r>
+        <w:rPr>
+          <w:rFonts w:cstheme="minorHAnsi"/>
+          <w:sz w:val="24"/>
+        </w:rPr>
         <w:t xml:space="preserve">9moineau.jpg#560 170 20 </w:t>
       </w:r>
       <w:r>
@@ -684,6 +768,13 @@
           <w:rFonts w:cstheme="minorHAnsi"/>
           <w:sz w:val="24"/>
         </w:rPr>
+        <w:t xml:space="preserve">1 </w:t>
+      </w:r>
+      <w:r>
+        <w:rPr>
+          <w:rFonts w:cstheme="minorHAnsi"/>
+          <w:sz w:val="24"/>
+        </w:rPr>
         <w:t xml:space="preserve">10decomposer.jpg#454 620 80 </w:t>
       </w:r>
       <w:r>
@@ -705,6 +796,13 @@
           <w:rFonts w:cstheme="minorHAnsi"/>
           <w:sz w:val="24"/>
         </w:rPr>
+        <w:t xml:space="preserve">1 </w:t>
+      </w:r>
+      <w:r>
+        <w:rPr>
+          <w:rFonts w:cstheme="minorHAnsi"/>
+          <w:sz w:val="24"/>
+        </w:rPr>
         <w:t>11soleil.jpg#100 100</w:t>
       </w:r>
       <w:r>
@@ -728,6 +826,15 @@
         </w:rPr>
         <w:t xml:space="preserve"> 0</w:t>
       </w:r>
+      <w:r>
+        <w:rPr>
+          <w:rFonts w:cstheme="minorHAnsi"/>
+          <w:sz w:val="24"/>
+        </w:rPr>
+        <w:t xml:space="preserve"> 1</w:t>
+      </w:r>
+      <w:bookmarkStart w:id="0" w:name="_GoBack"/>
+      <w:bookmarkEnd w:id="0"/>
     </w:p>
     <w:p>
       <w:pPr>
@@ -741,8 +848,6 @@
         </w:rPr>
         <w:t>Ocean polar :</w:t>
       </w:r>
-      <w:bookmarkStart w:id="0" w:name="_GoBack"/>
-      <w:bookmarkEnd w:id="0"/>
     </w:p>
     <w:p>
       <w:pPr>

</xml_diff>

<commit_message>
Maj de la suppression : save supp working
</commit_message>
<xml_diff>
--- a/TDG-fichiers.docx
+++ b/TDG-fichiers.docx
@@ -60,21 +60,12 @@
         </w:rPr>
         <w:t>(</w:t>
       </w:r>
-      <w:proofErr w:type="gramStart"/>
-      <w:r>
-        <w:rPr>
-          <w:rFonts w:cstheme="minorHAnsi"/>
-          <w:sz w:val="24"/>
-        </w:rPr>
-        <w:t>nbS,nbA</w:t>
-      </w:r>
-      <w:proofErr w:type="gramEnd"/>
-      <w:r>
-        <w:rPr>
-          <w:rFonts w:cstheme="minorHAnsi"/>
-          <w:sz w:val="24"/>
-        </w:rPr>
-        <w:t>)(indiceA,fromS,toS</w:t>
+      <w:r>
+        <w:rPr>
+          <w:rFonts w:cstheme="minorHAnsi"/>
+          <w:sz w:val="24"/>
+        </w:rPr>
+        <w:t>nbS,nbA)(indiceA,fromS,toS</w:t>
       </w:r>
       <w:r>
         <w:rPr>
@@ -111,6 +102,15 @@
         </w:rPr>
         <w:t>activeS</w:t>
       </w:r>
+      <w:r>
+        <w:rPr>
+          <w:rFonts w:cstheme="minorHAnsi"/>
+          <w:sz w:val="24"/>
+        </w:rPr>
+        <w:t>,m_saveSupp</w:t>
+      </w:r>
+      <w:bookmarkStart w:id="0" w:name="_GoBack"/>
+      <w:bookmarkEnd w:id="0"/>
       <w:r>
         <w:rPr>
           <w:rFonts w:cstheme="minorHAnsi"/>
@@ -516,6 +516,13 @@
           <w:rFonts w:cstheme="minorHAnsi"/>
           <w:sz w:val="24"/>
         </w:rPr>
+        <w:t xml:space="preserve">0 </w:t>
+      </w:r>
+      <w:r>
+        <w:rPr>
+          <w:rFonts w:cstheme="minorHAnsi"/>
+          <w:sz w:val="24"/>
+        </w:rPr>
         <w:t xml:space="preserve">1pin.jpg#780 410 50 </w:t>
       </w:r>
       <w:r>
@@ -544,6 +551,13 @@
           <w:rFonts w:cstheme="minorHAnsi"/>
           <w:sz w:val="24"/>
         </w:rPr>
+        <w:t xml:space="preserve">0 </w:t>
+      </w:r>
+      <w:r>
+        <w:rPr>
+          <w:rFonts w:cstheme="minorHAnsi"/>
+          <w:sz w:val="24"/>
+        </w:rPr>
         <w:t xml:space="preserve">2gland.jpg#120 400 50 </w:t>
       </w:r>
       <w:r>
@@ -572,6 +586,13 @@
           <w:rFonts w:cstheme="minorHAnsi"/>
           <w:sz w:val="24"/>
         </w:rPr>
+        <w:t xml:space="preserve">0 </w:t>
+      </w:r>
+      <w:r>
+        <w:rPr>
+          <w:rFonts w:cstheme="minorHAnsi"/>
+          <w:sz w:val="24"/>
+        </w:rPr>
         <w:t xml:space="preserve">3nitrate.jpg#100 650 80 </w:t>
       </w:r>
       <w:r>
@@ -600,6 +621,13 @@
           <w:rFonts w:cstheme="minorHAnsi"/>
           <w:sz w:val="24"/>
         </w:rPr>
+        <w:t xml:space="preserve">0 </w:t>
+      </w:r>
+      <w:r>
+        <w:rPr>
+          <w:rFonts w:cstheme="minorHAnsi"/>
+          <w:sz w:val="24"/>
+        </w:rPr>
         <w:t>4nitrate.jpg#850 650 80</w:t>
       </w:r>
       <w:r>
@@ -635,6 +663,13 @@
           <w:rFonts w:cstheme="minorHAnsi"/>
           <w:sz w:val="24"/>
         </w:rPr>
+        <w:t xml:space="preserve">0 </w:t>
+      </w:r>
+      <w:r>
+        <w:rPr>
+          <w:rFonts w:cstheme="minorHAnsi"/>
+          <w:sz w:val="24"/>
+        </w:rPr>
         <w:t xml:space="preserve">5souris.jpg#330 450 30 </w:t>
       </w:r>
       <w:r>
@@ -663,6 +698,13 @@
           <w:rFonts w:cstheme="minorHAnsi"/>
           <w:sz w:val="24"/>
         </w:rPr>
+        <w:t xml:space="preserve">0 </w:t>
+      </w:r>
+      <w:r>
+        <w:rPr>
+          <w:rFonts w:cstheme="minorHAnsi"/>
+          <w:sz w:val="24"/>
+        </w:rPr>
         <w:t>6faucon.jpg#360 150 5</w:t>
       </w:r>
       <w:r>
@@ -698,6 +740,13 @@
           <w:rFonts w:cstheme="minorHAnsi"/>
           <w:sz w:val="24"/>
         </w:rPr>
+        <w:t xml:space="preserve">0 </w:t>
+      </w:r>
+      <w:r>
+        <w:rPr>
+          <w:rFonts w:cstheme="minorHAnsi"/>
+          <w:sz w:val="24"/>
+        </w:rPr>
         <w:t xml:space="preserve">7scarabe.jpg#700 310 30 </w:t>
       </w:r>
       <w:r>
@@ -719,6 +768,13 @@
           <w:rFonts w:cstheme="minorHAnsi"/>
           <w:sz w:val="24"/>
         </w:rPr>
+        <w:t xml:space="preserve">0 </w:t>
+      </w:r>
+      <w:r>
+        <w:rPr>
+          <w:rFonts w:cstheme="minorHAnsi"/>
+          <w:sz w:val="24"/>
+        </w:rPr>
         <w:t xml:space="preserve">8salamandre.jpg#550 460 15 </w:t>
       </w:r>
       <w:r>
@@ -747,6 +803,13 @@
           <w:rFonts w:cstheme="minorHAnsi"/>
           <w:sz w:val="24"/>
         </w:rPr>
+        <w:t xml:space="preserve">0 </w:t>
+      </w:r>
+      <w:r>
+        <w:rPr>
+          <w:rFonts w:cstheme="minorHAnsi"/>
+          <w:sz w:val="24"/>
+        </w:rPr>
         <w:t xml:space="preserve">9moineau.jpg#560 170 20 </w:t>
       </w:r>
       <w:r>
@@ -775,6 +838,13 @@
           <w:rFonts w:cstheme="minorHAnsi"/>
           <w:sz w:val="24"/>
         </w:rPr>
+        <w:t xml:space="preserve">0 </w:t>
+      </w:r>
+      <w:r>
+        <w:rPr>
+          <w:rFonts w:cstheme="minorHAnsi"/>
+          <w:sz w:val="24"/>
+        </w:rPr>
         <w:t xml:space="preserve">10decomposer.jpg#454 620 80 </w:t>
       </w:r>
       <w:r>
@@ -803,6 +873,13 @@
           <w:rFonts w:cstheme="minorHAnsi"/>
           <w:sz w:val="24"/>
         </w:rPr>
+        <w:t xml:space="preserve">0 </w:t>
+      </w:r>
+      <w:r>
+        <w:rPr>
+          <w:rFonts w:cstheme="minorHAnsi"/>
+          <w:sz w:val="24"/>
+        </w:rPr>
         <w:t>11soleil.jpg#100 100</w:t>
       </w:r>
       <w:r>
@@ -833,8 +910,13 @@
         </w:rPr>
         <w:t xml:space="preserve"> 1</w:t>
       </w:r>
-      <w:bookmarkStart w:id="0" w:name="_GoBack"/>
-      <w:bookmarkEnd w:id="0"/>
+      <w:r>
+        <w:rPr>
+          <w:rFonts w:cstheme="minorHAnsi"/>
+          <w:sz w:val="24"/>
+        </w:rPr>
+        <w:t xml:space="preserve"> 0</w:t>
+      </w:r>
     </w:p>
     <w:p>
       <w:pPr>

</xml_diff>

<commit_message>
Suppression et add totalement fonctionnel et enregistrer !
</commit_message>
<xml_diff>
--- a/TDG-fichiers.docx
+++ b/TDG-fichiers.docx
@@ -25,7 +25,6 @@
         <w:rPr>
           <w:rFonts w:cstheme="minorHAnsi"/>
           <w:sz w:val="24"/>
-          <w:u w:val="single"/>
         </w:rPr>
       </w:pPr>
       <w:proofErr w:type="spellStart"/>
@@ -60,12 +59,21 @@
         </w:rPr>
         <w:t>(</w:t>
       </w:r>
-      <w:r>
-        <w:rPr>
-          <w:rFonts w:cstheme="minorHAnsi"/>
-          <w:sz w:val="24"/>
-        </w:rPr>
-        <w:t>nbS,nbA)(indiceA,fromS,toS</w:t>
+      <w:proofErr w:type="gramStart"/>
+      <w:r>
+        <w:rPr>
+          <w:rFonts w:cstheme="minorHAnsi"/>
+          <w:sz w:val="24"/>
+        </w:rPr>
+        <w:t>nbS,nbA</w:t>
+      </w:r>
+      <w:proofErr w:type="gramEnd"/>
+      <w:r>
+        <w:rPr>
+          <w:rFonts w:cstheme="minorHAnsi"/>
+          <w:sz w:val="24"/>
+        </w:rPr>
+        <w:t>)(indiceA,fromS,toS</w:t>
       </w:r>
       <w:r>
         <w:rPr>
@@ -109,8 +117,6 @@
         </w:rPr>
         <w:t>,m_saveSupp</w:t>
       </w:r>
-      <w:bookmarkStart w:id="0" w:name="_GoBack"/>
-      <w:bookmarkEnd w:id="0"/>
       <w:r>
         <w:rPr>
           <w:rFonts w:cstheme="minorHAnsi"/>
@@ -131,791 +137,7 @@
           <w:rFonts w:cstheme="minorHAnsi"/>
           <w:sz w:val="24"/>
         </w:rPr>
-        <w:t>12 2</w:t>
-      </w:r>
-      <w:r>
-        <w:rPr>
-          <w:rFonts w:cstheme="minorHAnsi"/>
-          <w:sz w:val="24"/>
-        </w:rPr>
-        <w:t>2</w:t>
-      </w:r>
-      <w:r>
-        <w:rPr>
-          <w:rFonts w:cstheme="minorHAnsi"/>
-          <w:sz w:val="24"/>
-        </w:rPr>
-        <w:t xml:space="preserve"> 0 1 7</w:t>
-      </w:r>
-      <w:r>
-        <w:rPr>
-          <w:rFonts w:cstheme="minorHAnsi"/>
-          <w:sz w:val="24"/>
-        </w:rPr>
-        <w:t xml:space="preserve"> 0</w:t>
-      </w:r>
-      <w:r>
-        <w:rPr>
-          <w:rFonts w:cstheme="minorHAnsi"/>
-          <w:sz w:val="24"/>
-        </w:rPr>
-        <w:t xml:space="preserve"> 1 10 4 </w:t>
-      </w:r>
-      <w:r>
-        <w:rPr>
-          <w:rFonts w:cstheme="minorHAnsi"/>
-          <w:sz w:val="24"/>
-        </w:rPr>
-        <w:t xml:space="preserve">0 </w:t>
-      </w:r>
-      <w:r>
-        <w:rPr>
-          <w:rFonts w:cstheme="minorHAnsi"/>
-          <w:sz w:val="24"/>
-        </w:rPr>
-        <w:t xml:space="preserve">2 10 3 </w:t>
-      </w:r>
-      <w:r>
-        <w:rPr>
-          <w:rFonts w:cstheme="minorHAnsi"/>
-          <w:sz w:val="24"/>
-        </w:rPr>
-        <w:t xml:space="preserve">0 </w:t>
-      </w:r>
-      <w:r>
-        <w:rPr>
-          <w:rFonts w:cstheme="minorHAnsi"/>
-          <w:sz w:val="24"/>
-        </w:rPr>
-        <w:t xml:space="preserve">3 3 2 </w:t>
-      </w:r>
-      <w:r>
-        <w:rPr>
-          <w:rFonts w:cstheme="minorHAnsi"/>
-          <w:sz w:val="24"/>
-        </w:rPr>
-        <w:t xml:space="preserve">0 </w:t>
-      </w:r>
-      <w:r>
-        <w:rPr>
-          <w:rFonts w:cstheme="minorHAnsi"/>
-          <w:sz w:val="24"/>
-        </w:rPr>
-        <w:t xml:space="preserve">4 2 5 </w:t>
-      </w:r>
-      <w:r>
-        <w:rPr>
-          <w:rFonts w:cstheme="minorHAnsi"/>
-          <w:sz w:val="24"/>
-        </w:rPr>
-        <w:t xml:space="preserve">0 </w:t>
-      </w:r>
-      <w:r>
-        <w:rPr>
-          <w:rFonts w:cstheme="minorHAnsi"/>
-          <w:sz w:val="24"/>
-        </w:rPr>
-        <w:t xml:space="preserve">5 5 0 </w:t>
-      </w:r>
-      <w:r>
-        <w:rPr>
-          <w:rFonts w:cstheme="minorHAnsi"/>
-          <w:sz w:val="24"/>
-        </w:rPr>
-        <w:t xml:space="preserve">0 </w:t>
-      </w:r>
-      <w:r>
-        <w:rPr>
-          <w:rFonts w:cstheme="minorHAnsi"/>
-          <w:sz w:val="24"/>
-        </w:rPr>
-        <w:t xml:space="preserve">6 8 0 </w:t>
-      </w:r>
-      <w:r>
-        <w:rPr>
-          <w:rFonts w:cstheme="minorHAnsi"/>
-          <w:sz w:val="24"/>
-        </w:rPr>
-        <w:t xml:space="preserve">0 </w:t>
-      </w:r>
-      <w:r>
-        <w:rPr>
-          <w:rFonts w:cstheme="minorHAnsi"/>
-          <w:sz w:val="24"/>
-        </w:rPr>
-        <w:t xml:space="preserve">7 9 0 </w:t>
-      </w:r>
-      <w:r>
-        <w:rPr>
-          <w:rFonts w:cstheme="minorHAnsi"/>
-          <w:sz w:val="24"/>
-        </w:rPr>
-        <w:t xml:space="preserve">0 </w:t>
-      </w:r>
-      <w:r>
-        <w:rPr>
-          <w:rFonts w:cstheme="minorHAnsi"/>
-          <w:sz w:val="24"/>
-        </w:rPr>
-        <w:t xml:space="preserve">8 5 6 </w:t>
-      </w:r>
-      <w:r>
-        <w:rPr>
-          <w:rFonts w:cstheme="minorHAnsi"/>
-          <w:sz w:val="24"/>
-        </w:rPr>
-        <w:t xml:space="preserve">0 </w:t>
-      </w:r>
-      <w:r>
-        <w:rPr>
-          <w:rFonts w:cstheme="minorHAnsi"/>
-          <w:sz w:val="24"/>
-        </w:rPr>
-        <w:t xml:space="preserve">9 9 6 </w:t>
-      </w:r>
-      <w:r>
-        <w:rPr>
-          <w:rFonts w:cstheme="minorHAnsi"/>
-          <w:sz w:val="24"/>
-        </w:rPr>
-        <w:t xml:space="preserve">0 </w:t>
-      </w:r>
-      <w:r>
-        <w:rPr>
-          <w:rFonts w:cstheme="minorHAnsi"/>
-          <w:sz w:val="24"/>
-        </w:rPr>
-        <w:t xml:space="preserve">10 7 9 </w:t>
-      </w:r>
-      <w:r>
-        <w:rPr>
-          <w:rFonts w:cstheme="minorHAnsi"/>
-          <w:sz w:val="24"/>
-        </w:rPr>
-        <w:t xml:space="preserve">0 </w:t>
-      </w:r>
-      <w:r>
-        <w:rPr>
-          <w:rFonts w:cstheme="minorHAnsi"/>
-          <w:sz w:val="24"/>
-        </w:rPr>
-        <w:t xml:space="preserve">11 7 8 </w:t>
-      </w:r>
-      <w:r>
-        <w:rPr>
-          <w:rFonts w:cstheme="minorHAnsi"/>
-          <w:sz w:val="24"/>
-        </w:rPr>
-        <w:t xml:space="preserve">0 </w:t>
-      </w:r>
-      <w:r>
-        <w:rPr>
-          <w:rFonts w:cstheme="minorHAnsi"/>
-          <w:sz w:val="24"/>
-        </w:rPr>
-        <w:t xml:space="preserve">12 2 10 </w:t>
-      </w:r>
-      <w:r>
-        <w:rPr>
-          <w:rFonts w:cstheme="minorHAnsi"/>
-          <w:sz w:val="24"/>
-        </w:rPr>
-        <w:t xml:space="preserve">0 </w:t>
-      </w:r>
-      <w:r>
-        <w:rPr>
-          <w:rFonts w:cstheme="minorHAnsi"/>
-          <w:sz w:val="24"/>
-        </w:rPr>
-        <w:t xml:space="preserve">13 6 10 </w:t>
-      </w:r>
-      <w:r>
-        <w:rPr>
-          <w:rFonts w:cstheme="minorHAnsi"/>
-          <w:sz w:val="24"/>
-        </w:rPr>
-        <w:t xml:space="preserve">0 </w:t>
-      </w:r>
-      <w:r>
-        <w:rPr>
-          <w:rFonts w:cstheme="minorHAnsi"/>
-          <w:sz w:val="24"/>
-        </w:rPr>
-        <w:t xml:space="preserve">14 </w:t>
-      </w:r>
-      <w:r>
-        <w:rPr>
-          <w:rFonts w:cstheme="minorHAnsi"/>
-          <w:sz w:val="24"/>
-        </w:rPr>
-        <w:t>5</w:t>
-      </w:r>
-      <w:r>
-        <w:rPr>
-          <w:rFonts w:cstheme="minorHAnsi"/>
-          <w:sz w:val="24"/>
-        </w:rPr>
-        <w:t xml:space="preserve"> 10 </w:t>
-      </w:r>
-      <w:r>
-        <w:rPr>
-          <w:rFonts w:cstheme="minorHAnsi"/>
-          <w:sz w:val="24"/>
-        </w:rPr>
-        <w:t xml:space="preserve">0 </w:t>
-      </w:r>
-      <w:r>
-        <w:rPr>
-          <w:rFonts w:cstheme="minorHAnsi"/>
-          <w:sz w:val="24"/>
-        </w:rPr>
-        <w:t xml:space="preserve">15 0 10 </w:t>
-      </w:r>
-      <w:r>
-        <w:rPr>
-          <w:rFonts w:cstheme="minorHAnsi"/>
-          <w:sz w:val="24"/>
-        </w:rPr>
-        <w:t xml:space="preserve">0 </w:t>
-      </w:r>
-      <w:r>
-        <w:rPr>
-          <w:rFonts w:cstheme="minorHAnsi"/>
-          <w:sz w:val="24"/>
-        </w:rPr>
-        <w:t xml:space="preserve">16 9 10 </w:t>
-      </w:r>
-      <w:r>
-        <w:rPr>
-          <w:rFonts w:cstheme="minorHAnsi"/>
-          <w:sz w:val="24"/>
-        </w:rPr>
-        <w:t xml:space="preserve">0 </w:t>
-      </w:r>
-      <w:r>
-        <w:rPr>
-          <w:rFonts w:cstheme="minorHAnsi"/>
-          <w:sz w:val="24"/>
-        </w:rPr>
-        <w:t xml:space="preserve">17 7 10 </w:t>
-      </w:r>
-      <w:r>
-        <w:rPr>
-          <w:rFonts w:cstheme="minorHAnsi"/>
-          <w:sz w:val="24"/>
-        </w:rPr>
-        <w:t xml:space="preserve">0 </w:t>
-      </w:r>
-      <w:r>
-        <w:rPr>
-          <w:rFonts w:cstheme="minorHAnsi"/>
-          <w:sz w:val="24"/>
-        </w:rPr>
-        <w:t xml:space="preserve">18 1 10 </w:t>
-      </w:r>
-      <w:r>
-        <w:rPr>
-          <w:rFonts w:cstheme="minorHAnsi"/>
-          <w:sz w:val="24"/>
-        </w:rPr>
-        <w:t xml:space="preserve">0 </w:t>
-      </w:r>
-      <w:r>
-        <w:rPr>
-          <w:rFonts w:cstheme="minorHAnsi"/>
-          <w:sz w:val="24"/>
-        </w:rPr>
-        <w:t xml:space="preserve">19 11 2 </w:t>
-      </w:r>
-      <w:r>
-        <w:rPr>
-          <w:rFonts w:cstheme="minorHAnsi"/>
-          <w:sz w:val="24"/>
-        </w:rPr>
-        <w:t xml:space="preserve">0 </w:t>
-      </w:r>
-      <w:r>
-        <w:rPr>
-          <w:rFonts w:cstheme="minorHAnsi"/>
-          <w:sz w:val="24"/>
-        </w:rPr>
-        <w:t>20 11 1</w:t>
-      </w:r>
-      <w:r>
-        <w:rPr>
-          <w:rFonts w:cstheme="minorHAnsi"/>
-          <w:sz w:val="24"/>
-        </w:rPr>
-        <w:t xml:space="preserve"> 0</w:t>
-      </w:r>
-      <w:r>
-        <w:rPr>
-          <w:rFonts w:cstheme="minorHAnsi"/>
-          <w:sz w:val="24"/>
-        </w:rPr>
-        <w:t xml:space="preserve"> </w:t>
-      </w:r>
-      <w:r>
-        <w:rPr>
-          <w:rFonts w:cstheme="minorHAnsi"/>
-          <w:sz w:val="24"/>
-        </w:rPr>
-        <w:t>21 4 1</w:t>
-      </w:r>
-      <w:r>
-        <w:rPr>
-          <w:rFonts w:cstheme="minorHAnsi"/>
-          <w:sz w:val="24"/>
-        </w:rPr>
-        <w:t xml:space="preserve"> 0</w:t>
-      </w:r>
-      <w:r>
-        <w:rPr>
-          <w:rFonts w:cstheme="minorHAnsi"/>
-          <w:sz w:val="24"/>
-        </w:rPr>
-        <w:t xml:space="preserve"> </w:t>
-      </w:r>
-      <w:r>
-        <w:rPr>
-          <w:rFonts w:cstheme="minorHAnsi"/>
-          <w:sz w:val="24"/>
-        </w:rPr>
-        <w:t xml:space="preserve">0serpent.jpg#454 360 20 </w:t>
-      </w:r>
-      <w:r>
-        <w:rPr>
-          <w:rFonts w:cstheme="minorHAnsi"/>
-          <w:sz w:val="24"/>
-        </w:rPr>
-        <w:t>0.1</w:t>
-      </w:r>
-      <w:r>
-        <w:rPr>
-          <w:rFonts w:cstheme="minorHAnsi"/>
-          <w:sz w:val="24"/>
-        </w:rPr>
-        <w:t>5</w:t>
-      </w:r>
-      <w:r>
-        <w:rPr>
-          <w:rFonts w:cstheme="minorHAnsi"/>
-          <w:sz w:val="24"/>
-        </w:rPr>
-        <w:t xml:space="preserve"> </w:t>
-      </w:r>
-      <w:r>
-        <w:rPr>
-          <w:rFonts w:cstheme="minorHAnsi"/>
-          <w:sz w:val="24"/>
-        </w:rPr>
-        <w:t xml:space="preserve">1 </w:t>
-      </w:r>
-      <w:r>
-        <w:rPr>
-          <w:rFonts w:cstheme="minorHAnsi"/>
-          <w:sz w:val="24"/>
-        </w:rPr>
-        <w:t xml:space="preserve">0 </w:t>
-      </w:r>
-      <w:r>
-        <w:rPr>
-          <w:rFonts w:cstheme="minorHAnsi"/>
-          <w:sz w:val="24"/>
-        </w:rPr>
-        <w:t xml:space="preserve">1pin.jpg#780 410 50 </w:t>
-      </w:r>
-      <w:r>
-        <w:rPr>
-          <w:rFonts w:cstheme="minorHAnsi"/>
-          <w:sz w:val="24"/>
-        </w:rPr>
-        <w:t>0.</w:t>
-      </w:r>
-      <w:r>
-        <w:rPr>
-          <w:rFonts w:cstheme="minorHAnsi"/>
-          <w:sz w:val="24"/>
-        </w:rPr>
-        <w:t xml:space="preserve">5 </w:t>
-      </w:r>
-      <w:r>
-        <w:rPr>
-          <w:rFonts w:cstheme="minorHAnsi"/>
-          <w:sz w:val="24"/>
-        </w:rPr>
-        <w:t xml:space="preserve">1 </w:t>
-      </w:r>
-      <w:r>
-        <w:rPr>
-          <w:rFonts w:cstheme="minorHAnsi"/>
-          <w:sz w:val="24"/>
-        </w:rPr>
-        <w:t xml:space="preserve">0 </w:t>
-      </w:r>
-      <w:r>
-        <w:rPr>
-          <w:rFonts w:cstheme="minorHAnsi"/>
-          <w:sz w:val="24"/>
-        </w:rPr>
-        <w:t xml:space="preserve">2gland.jpg#120 400 50 </w:t>
-      </w:r>
-      <w:r>
-        <w:rPr>
-          <w:rFonts w:cstheme="minorHAnsi"/>
-          <w:sz w:val="24"/>
-        </w:rPr>
-        <w:t>0.4</w:t>
-      </w:r>
-      <w:r>
-        <w:rPr>
-          <w:rFonts w:cstheme="minorHAnsi"/>
-          <w:sz w:val="24"/>
-        </w:rPr>
-        <w:t xml:space="preserve"> </w:t>
-      </w:r>
-      <w:r>
-        <w:rPr>
-          <w:rFonts w:cstheme="minorHAnsi"/>
-          <w:sz w:val="24"/>
-        </w:rPr>
-        <w:t xml:space="preserve">1 </w:t>
-      </w:r>
-      <w:r>
-        <w:rPr>
-          <w:rFonts w:cstheme="minorHAnsi"/>
-          <w:sz w:val="24"/>
-        </w:rPr>
-        <w:t xml:space="preserve">0 </w:t>
-      </w:r>
-      <w:r>
-        <w:rPr>
-          <w:rFonts w:cstheme="minorHAnsi"/>
-          <w:sz w:val="24"/>
-        </w:rPr>
-        <w:t xml:space="preserve">3nitrate.jpg#100 650 80 </w:t>
-      </w:r>
-      <w:r>
-        <w:rPr>
-          <w:rFonts w:cstheme="minorHAnsi"/>
-          <w:sz w:val="24"/>
-        </w:rPr>
-        <w:t>0.6</w:t>
-      </w:r>
-      <w:r>
-        <w:rPr>
-          <w:rFonts w:cstheme="minorHAnsi"/>
-          <w:sz w:val="24"/>
-        </w:rPr>
-        <w:t xml:space="preserve"> </w:t>
-      </w:r>
-      <w:r>
-        <w:rPr>
-          <w:rFonts w:cstheme="minorHAnsi"/>
-          <w:sz w:val="24"/>
-        </w:rPr>
-        <w:t xml:space="preserve">1 </w:t>
-      </w:r>
-      <w:r>
-        <w:rPr>
-          <w:rFonts w:cstheme="minorHAnsi"/>
-          <w:sz w:val="24"/>
-        </w:rPr>
-        <w:t xml:space="preserve">0 </w:t>
-      </w:r>
-      <w:r>
-        <w:rPr>
-          <w:rFonts w:cstheme="minorHAnsi"/>
-          <w:sz w:val="24"/>
-        </w:rPr>
-        <w:t>4nitrate.jpg#850 650 80</w:t>
-      </w:r>
-      <w:r>
-        <w:rPr>
-          <w:rFonts w:cstheme="minorHAnsi"/>
-          <w:sz w:val="24"/>
-        </w:rPr>
-        <w:t xml:space="preserve"> </w:t>
-      </w:r>
-      <w:r>
-        <w:rPr>
-          <w:rFonts w:cstheme="minorHAnsi"/>
-          <w:sz w:val="24"/>
-        </w:rPr>
-        <w:t>0.6</w:t>
-      </w:r>
-      <w:r>
-        <w:rPr>
-          <w:rFonts w:cstheme="minorHAnsi"/>
-          <w:sz w:val="24"/>
-        </w:rPr>
-        <w:t xml:space="preserve"> </w:t>
-      </w:r>
-      <w:r>
-        <w:rPr>
-          <w:rFonts w:cstheme="minorHAnsi"/>
-          <w:sz w:val="24"/>
-        </w:rPr>
-        <w:t xml:space="preserve">1 </w:t>
-      </w:r>
-      <w:r>
-        <w:rPr>
-          <w:rFonts w:cstheme="minorHAnsi"/>
-          <w:sz w:val="24"/>
-        </w:rPr>
-        <w:t xml:space="preserve">0 </w:t>
-      </w:r>
-      <w:r>
-        <w:rPr>
-          <w:rFonts w:cstheme="minorHAnsi"/>
-          <w:sz w:val="24"/>
-        </w:rPr>
-        <w:t xml:space="preserve">5souris.jpg#330 450 30 </w:t>
-      </w:r>
-      <w:r>
-        <w:rPr>
-          <w:rFonts w:cstheme="minorHAnsi"/>
-          <w:sz w:val="24"/>
-        </w:rPr>
-        <w:t>0.3</w:t>
-      </w:r>
-      <w:r>
-        <w:rPr>
-          <w:rFonts w:cstheme="minorHAnsi"/>
-          <w:sz w:val="24"/>
-        </w:rPr>
-        <w:t xml:space="preserve"> 1</w:t>
-      </w:r>
-      <w:r>
-        <w:rPr>
-          <w:rFonts w:cstheme="minorHAnsi"/>
-          <w:sz w:val="24"/>
-        </w:rPr>
-        <w:t xml:space="preserve"> </w:t>
-      </w:r>
-      <w:r>
-        <w:rPr>
-          <w:rFonts w:cstheme="minorHAnsi"/>
-          <w:sz w:val="24"/>
-        </w:rPr>
-        <w:t xml:space="preserve">0 </w:t>
-      </w:r>
-      <w:r>
-        <w:rPr>
-          <w:rFonts w:cstheme="minorHAnsi"/>
-          <w:sz w:val="24"/>
-        </w:rPr>
-        <w:t>6faucon.jpg#360 150 5</w:t>
-      </w:r>
-      <w:r>
-        <w:rPr>
-          <w:rFonts w:cstheme="minorHAnsi"/>
-          <w:sz w:val="24"/>
-        </w:rPr>
-        <w:t xml:space="preserve"> </w:t>
-      </w:r>
-      <w:r>
-        <w:rPr>
-          <w:rFonts w:cstheme="minorHAnsi"/>
-          <w:sz w:val="24"/>
-        </w:rPr>
-        <w:t>0.</w:t>
-      </w:r>
-      <w:r>
-        <w:rPr>
-          <w:rFonts w:cstheme="minorHAnsi"/>
-          <w:sz w:val="24"/>
-        </w:rPr>
-        <w:t xml:space="preserve">1 </w:t>
-      </w:r>
-      <w:r>
-        <w:rPr>
-          <w:rFonts w:cstheme="minorHAnsi"/>
-          <w:sz w:val="24"/>
-        </w:rPr>
-        <w:t xml:space="preserve">1 </w:t>
-      </w:r>
-      <w:r>
-        <w:rPr>
-          <w:rFonts w:cstheme="minorHAnsi"/>
-          <w:sz w:val="24"/>
-        </w:rPr>
-        <w:t xml:space="preserve">0 </w:t>
-      </w:r>
-      <w:r>
-        <w:rPr>
-          <w:rFonts w:cstheme="minorHAnsi"/>
-          <w:sz w:val="24"/>
-        </w:rPr>
-        <w:t xml:space="preserve">7scarabe.jpg#700 310 30 </w:t>
-      </w:r>
-      <w:r>
-        <w:rPr>
-          <w:rFonts w:cstheme="minorHAnsi"/>
-          <w:sz w:val="24"/>
-        </w:rPr>
-        <w:t xml:space="preserve">0.5 </w:t>
-      </w:r>
-      <w:r>
-        <w:rPr>
-          <w:rFonts w:cstheme="minorHAnsi"/>
-          <w:sz w:val="24"/>
-        </w:rPr>
-        <w:t xml:space="preserve">1 </w:t>
-      </w:r>
-      <w:r>
-        <w:rPr>
-          <w:rFonts w:cstheme="minorHAnsi"/>
-          <w:sz w:val="24"/>
-        </w:rPr>
-        <w:t xml:space="preserve">0 </w:t>
-      </w:r>
-      <w:r>
-        <w:rPr>
-          <w:rFonts w:cstheme="minorHAnsi"/>
-          <w:sz w:val="24"/>
-        </w:rPr>
-        <w:t xml:space="preserve">8salamandre.jpg#550 460 15 </w:t>
-      </w:r>
-      <w:r>
-        <w:rPr>
-          <w:rFonts w:cstheme="minorHAnsi"/>
-          <w:sz w:val="24"/>
-        </w:rPr>
-        <w:t>0.</w:t>
-      </w:r>
-      <w:r>
-        <w:rPr>
-          <w:rFonts w:cstheme="minorHAnsi"/>
-          <w:sz w:val="24"/>
-        </w:rPr>
-        <w:t xml:space="preserve">2 </w:t>
-      </w:r>
-      <w:r>
-        <w:rPr>
-          <w:rFonts w:cstheme="minorHAnsi"/>
-          <w:sz w:val="24"/>
-        </w:rPr>
-        <w:t xml:space="preserve">1 </w:t>
-      </w:r>
-      <w:r>
-        <w:rPr>
-          <w:rFonts w:cstheme="minorHAnsi"/>
-          <w:sz w:val="24"/>
-        </w:rPr>
-        <w:t xml:space="preserve">0 </w:t>
-      </w:r>
-      <w:r>
-        <w:rPr>
-          <w:rFonts w:cstheme="minorHAnsi"/>
-          <w:sz w:val="24"/>
-        </w:rPr>
-        <w:t xml:space="preserve">9moineau.jpg#560 170 20 </w:t>
-      </w:r>
-      <w:r>
-        <w:rPr>
-          <w:rFonts w:cstheme="minorHAnsi"/>
-          <w:sz w:val="24"/>
-        </w:rPr>
-        <w:t>0.</w:t>
-      </w:r>
-      <w:r>
-        <w:rPr>
-          <w:rFonts w:cstheme="minorHAnsi"/>
-          <w:sz w:val="24"/>
-        </w:rPr>
-        <w:t xml:space="preserve">3 </w:t>
-      </w:r>
-      <w:r>
-        <w:rPr>
-          <w:rFonts w:cstheme="minorHAnsi"/>
-          <w:sz w:val="24"/>
-        </w:rPr>
-        <w:t xml:space="preserve">1 </w:t>
-      </w:r>
-      <w:r>
-        <w:rPr>
-          <w:rFonts w:cstheme="minorHAnsi"/>
-          <w:sz w:val="24"/>
-        </w:rPr>
-        <w:t xml:space="preserve">0 </w:t>
-      </w:r>
-      <w:r>
-        <w:rPr>
-          <w:rFonts w:cstheme="minorHAnsi"/>
-          <w:sz w:val="24"/>
-        </w:rPr>
-        <w:t xml:space="preserve">10decomposer.jpg#454 620 80 </w:t>
-      </w:r>
-      <w:r>
-        <w:rPr>
-          <w:rFonts w:cstheme="minorHAnsi"/>
-          <w:sz w:val="24"/>
-        </w:rPr>
-        <w:t>0.</w:t>
-      </w:r>
-      <w:r>
-        <w:rPr>
-          <w:rFonts w:cstheme="minorHAnsi"/>
-          <w:sz w:val="24"/>
-        </w:rPr>
-        <w:t xml:space="preserve">6 </w:t>
-      </w:r>
-      <w:r>
-        <w:rPr>
-          <w:rFonts w:cstheme="minorHAnsi"/>
-          <w:sz w:val="24"/>
-        </w:rPr>
-        <w:t xml:space="preserve">1 </w:t>
-      </w:r>
-      <w:r>
-        <w:rPr>
-          <w:rFonts w:cstheme="minorHAnsi"/>
-          <w:sz w:val="24"/>
-        </w:rPr>
-        <w:t xml:space="preserve">0 </w:t>
-      </w:r>
-      <w:r>
-        <w:rPr>
-          <w:rFonts w:cstheme="minorHAnsi"/>
-          <w:sz w:val="24"/>
-        </w:rPr>
-        <w:t>11soleil.jpg#100 100</w:t>
-      </w:r>
-      <w:r>
-        <w:rPr>
-          <w:rFonts w:cstheme="minorHAnsi"/>
-          <w:sz w:val="24"/>
-        </w:rPr>
-        <w:t> </w:t>
-      </w:r>
-      <w:r>
-        <w:rPr>
-          <w:rFonts w:cstheme="minorHAnsi"/>
-          <w:sz w:val="24"/>
-        </w:rPr>
-        <w:t>100</w:t>
-      </w:r>
-      <w:r>
-        <w:rPr>
-          <w:rFonts w:cstheme="minorHAnsi"/>
-          <w:sz w:val="24"/>
-        </w:rPr>
-        <w:t xml:space="preserve"> 0</w:t>
-      </w:r>
-      <w:r>
-        <w:rPr>
-          <w:rFonts w:cstheme="minorHAnsi"/>
-          <w:sz w:val="24"/>
-        </w:rPr>
-        <w:t xml:space="preserve"> 1</w:t>
-      </w:r>
-      <w:r>
-        <w:rPr>
-          <w:rFonts w:cstheme="minorHAnsi"/>
-          <w:sz w:val="24"/>
-        </w:rPr>
-        <w:t xml:space="preserve"> 0</w:t>
+        <w:t>12 22 0 1 7 15 1 1 0 1 10 4 48 1 1 0 2 10 3 28.125 1 1 0 3 3 2 20 1 1 0 4 2 5 9 1 1 0 5 5 0 3 1 1 0 6 8 0 3 1 1 0 7 9 0 3 1 1 0 8 5 6 10 1 1 0 9 9 6 10 1 1 0 10 7 9 6 1 1 0 11 7 8 3 1 1 0 12 2 10 48 1 1 0 13 6 10 48 1 1 0 14 5 10 48 1 1 0 15 0 10 48 1 1 0 16 9 10 48 1 1 0 17 7 10 48 1 1 0 18 1 10 48 1 1 0 19 11 2 20 1 1 0 20 11 1 25 1 1 0 21 4 1 25 1 1 0 0serpent.jpg#402 197 20 0.15 1 0 1pin.jpg#730 330 50 0.5 1 0 2gland.jpg#49 336 50 0.4 1 0 3nitrate.jpg#67 566 46.875 0.6 1 0 4nitrate.jpg#701 563 80 0.6 1 0 5souris.jpg#196 194 30 0.3 1 0 6faucon.jpg#284 22 100 0.1 1 0 7scarabe.jpg#749 69 30 0.5 1 0 8salamandre.jpg#620 210 15 0.2 1 0 9moineau.jpg#520 73 20 0.3 1 0 10decomposer.jpg#365 504 80 0.6 1 0 11soleil.jpg#90 90 100 0 1 0</w:t>
       </w:r>
     </w:p>
     <w:p>
@@ -924,6 +146,8 @@
           <w:u w:val="single"/>
         </w:rPr>
       </w:pPr>
+      <w:bookmarkStart w:id="0" w:name="_GoBack"/>
+      <w:bookmarkEnd w:id="0"/>
       <w:r>
         <w:rPr>
           <w:u w:val="single"/>

</xml_diff>

<commit_message>
Compteur + Simulation + Fort connexité OK !
</commit_message>
<xml_diff>
--- a/TDG-fichiers.docx
+++ b/TDG-fichiers.docx
@@ -50,14 +50,7 @@
           <w:rFonts w:cstheme="minorHAnsi"/>
           <w:sz w:val="24"/>
         </w:rPr>
-        <w:t xml:space="preserve"> </w:t>
-      </w:r>
-      <w:r>
-        <w:rPr>
-          <w:rFonts w:cstheme="minorHAnsi"/>
-          <w:sz w:val="24"/>
-        </w:rPr>
-        <w:t>(</w:t>
+        <w:t xml:space="preserve"> (</w:t>
       </w:r>
       <w:proofErr w:type="gramStart"/>
       <w:r>
@@ -73,50 +66,33 @@
           <w:rFonts w:cstheme="minorHAnsi"/>
           <w:sz w:val="24"/>
         </w:rPr>
-        <w:t>)(indiceA,fromS,toS</w:t>
-      </w:r>
-      <w:r>
-        <w:rPr>
-          <w:rFonts w:cstheme="minorHAnsi"/>
-          <w:sz w:val="24"/>
-        </w:rPr>
-        <w:t>,m_weight</w:t>
-      </w:r>
-      <w:r>
-        <w:rPr>
-          <w:rFonts w:cstheme="minorHAnsi"/>
-          <w:sz w:val="24"/>
-        </w:rPr>
-        <w:t>)(indiceS,imageS,posxS,posyS,valueS</w:t>
-      </w:r>
-      <w:r>
-        <w:rPr>
-          <w:rFonts w:cstheme="minorHAnsi"/>
-          <w:sz w:val="24"/>
-        </w:rPr>
-        <w:t>,hungerS</w:t>
-      </w:r>
-      <w:r>
-        <w:rPr>
-          <w:rFonts w:cstheme="minorHAnsi"/>
-          <w:sz w:val="24"/>
-        </w:rPr>
-        <w:t>,</w:t>
-      </w:r>
-      <w:r>
-        <w:rPr>
-          <w:rFonts w:cstheme="minorHAnsi"/>
-          <w:sz w:val="24"/>
-        </w:rPr>
-        <w:t>activeS</w:t>
-      </w:r>
-      <w:r>
-        <w:rPr>
-          <w:rFonts w:cstheme="minorHAnsi"/>
-          <w:sz w:val="24"/>
-        </w:rPr>
-        <w:t>,m_saveSupp</w:t>
-      </w:r>
+        <w:t xml:space="preserve">)(indiceA,fromS,toS,m_weight,active1,active2,active3)(indiceS,imageS,posxS,posyS,valueS, </w:t>
+      </w:r>
+      <w:proofErr w:type="spellStart"/>
+      <w:r>
+        <w:rPr>
+          <w:rFonts w:cstheme="minorHAnsi"/>
+          <w:sz w:val="24"/>
+        </w:rPr>
+        <w:t>growth</w:t>
+      </w:r>
+      <w:proofErr w:type="spellEnd"/>
+      <w:r>
+        <w:rPr>
+          <w:rFonts w:cstheme="minorHAnsi"/>
+          <w:sz w:val="24"/>
+        </w:rPr>
+        <w:t xml:space="preserve">, </w:t>
+      </w:r>
+      <w:proofErr w:type="spellStart"/>
+      <w:r>
+        <w:rPr>
+          <w:rFonts w:cstheme="minorHAnsi"/>
+          <w:sz w:val="24"/>
+        </w:rPr>
+        <w:t>mortality,activeS,m_saveSupp</w:t>
+      </w:r>
+      <w:proofErr w:type="spellEnd"/>
       <w:r>
         <w:rPr>
           <w:rFonts w:cstheme="minorHAnsi"/>
@@ -137,7 +113,1003 @@
           <w:rFonts w:cstheme="minorHAnsi"/>
           <w:sz w:val="24"/>
         </w:rPr>
-        <w:t>12 22 0 1 7 15 1 1 0 1 10 4 48 1 1 0 2 10 3 28.125 1 1 0 3 3 2 20 1 1 0 4 2 5 9 1 1 0 5 5 0 3 1 1 0 6 8 0 3 1 1 0 7 9 0 3 1 1 0 8 5 6 10 1 1 0 9 9 6 10 1 1 0 10 7 9 6 1 1 0 11 7 8 3 1 1 0 12 2 10 48 1 1 0 13 6 10 48 1 1 0 14 5 10 48 1 1 0 15 0 10 48 1 1 0 16 9 10 48 1 1 0 17 7 10 48 1 1 0 18 1 10 48 1 1 0 19 11 2 20 1 1 0 20 11 1 25 1 1 0 21 4 1 25 1 1 0 0serpent.jpg#402 197 20 0.15 1 0 1pin.jpg#730 330 50 0.5 1 0 2gland.jpg#49 336 50 0.4 1 0 3nitrate.jpg#67 566 46.875 0.6 1 0 4nitrate.jpg#701 563 80 0.6 1 0 5souris.jpg#196 194 30 0.3 1 0 6faucon.jpg#284 22 100 0.1 1 0 7scarabe.jpg#749 69 30 0.5 1 0 8salamandre.jpg#620 210 15 0.2 1 0 9moineau.jpg#520 73 20 0.3 1 0 10decomposer.jpg#365 504 80 0.6 1 0 11soleil.jpg#90 90 100 0 1 0</w:t>
+        <w:t xml:space="preserve">12 22 </w:t>
+      </w:r>
+      <w:r>
+        <w:rPr>
+          <w:rFonts w:cstheme="minorHAnsi"/>
+          <w:sz w:val="24"/>
+        </w:rPr>
+        <w:t xml:space="preserve">0 </w:t>
+      </w:r>
+      <w:r>
+        <w:rPr>
+          <w:rFonts w:cstheme="minorHAnsi"/>
+          <w:sz w:val="24"/>
+          <w:highlight w:val="yellow"/>
+        </w:rPr>
+        <w:t>1 7</w:t>
+      </w:r>
+      <w:r>
+        <w:rPr>
+          <w:rFonts w:cstheme="minorHAnsi"/>
+          <w:sz w:val="24"/>
+        </w:rPr>
+        <w:t xml:space="preserve"> </w:t>
+      </w:r>
+      <w:r>
+        <w:rPr>
+          <w:rFonts w:cstheme="minorHAnsi"/>
+          <w:sz w:val="24"/>
+        </w:rPr>
+        <w:t>0.3</w:t>
+      </w:r>
+      <w:r>
+        <w:rPr>
+          <w:rFonts w:cstheme="minorHAnsi"/>
+          <w:sz w:val="24"/>
+        </w:rPr>
+        <w:t xml:space="preserve"> 1 1 0 1 </w:t>
+      </w:r>
+      <w:r>
+        <w:rPr>
+          <w:rFonts w:cstheme="minorHAnsi"/>
+          <w:sz w:val="24"/>
+          <w:highlight w:val="yellow"/>
+        </w:rPr>
+        <w:t>10 4</w:t>
+      </w:r>
+      <w:r>
+        <w:rPr>
+          <w:rFonts w:cstheme="minorHAnsi"/>
+          <w:sz w:val="24"/>
+        </w:rPr>
+        <w:t xml:space="preserve"> </w:t>
+      </w:r>
+      <w:r>
+        <w:rPr>
+          <w:rFonts w:cstheme="minorHAnsi"/>
+          <w:sz w:val="24"/>
+        </w:rPr>
+        <w:t>0.25</w:t>
+      </w:r>
+      <w:r>
+        <w:rPr>
+          <w:rFonts w:cstheme="minorHAnsi"/>
+          <w:sz w:val="24"/>
+        </w:rPr>
+        <w:t xml:space="preserve"> 1 1 0 2 </w:t>
+      </w:r>
+      <w:r>
+        <w:rPr>
+          <w:rFonts w:cstheme="minorHAnsi"/>
+          <w:sz w:val="24"/>
+          <w:highlight w:val="yellow"/>
+        </w:rPr>
+        <w:t>10 3</w:t>
+      </w:r>
+      <w:r>
+        <w:rPr>
+          <w:rFonts w:cstheme="minorHAnsi"/>
+          <w:sz w:val="24"/>
+        </w:rPr>
+        <w:t xml:space="preserve"> </w:t>
+      </w:r>
+      <w:r>
+        <w:rPr>
+          <w:rFonts w:cstheme="minorHAnsi"/>
+          <w:sz w:val="24"/>
+        </w:rPr>
+        <w:t>0.25</w:t>
+      </w:r>
+      <w:r>
+        <w:rPr>
+          <w:rFonts w:cstheme="minorHAnsi"/>
+          <w:sz w:val="24"/>
+        </w:rPr>
+        <w:t xml:space="preserve"> 1 1 0 3 </w:t>
+      </w:r>
+      <w:r>
+        <w:rPr>
+          <w:rFonts w:cstheme="minorHAnsi"/>
+          <w:sz w:val="24"/>
+          <w:highlight w:val="yellow"/>
+        </w:rPr>
+        <w:t>3 2</w:t>
+      </w:r>
+      <w:r>
+        <w:rPr>
+          <w:rFonts w:cstheme="minorHAnsi"/>
+          <w:sz w:val="24"/>
+        </w:rPr>
+        <w:t xml:space="preserve"> </w:t>
+      </w:r>
+      <w:r>
+        <w:rPr>
+          <w:rFonts w:cstheme="minorHAnsi"/>
+          <w:sz w:val="24"/>
+        </w:rPr>
+        <w:t>0.4</w:t>
+      </w:r>
+      <w:r>
+        <w:rPr>
+          <w:rFonts w:cstheme="minorHAnsi"/>
+          <w:sz w:val="24"/>
+        </w:rPr>
+        <w:t xml:space="preserve"> 1 1 0 4 </w:t>
+      </w:r>
+      <w:r>
+        <w:rPr>
+          <w:rFonts w:cstheme="minorHAnsi"/>
+          <w:sz w:val="24"/>
+          <w:highlight w:val="yellow"/>
+        </w:rPr>
+        <w:t>2 5</w:t>
+      </w:r>
+      <w:r>
+        <w:rPr>
+          <w:rFonts w:cstheme="minorHAnsi"/>
+          <w:sz w:val="24"/>
+        </w:rPr>
+        <w:t xml:space="preserve"> </w:t>
+      </w:r>
+      <w:r>
+        <w:rPr>
+          <w:rFonts w:cstheme="minorHAnsi"/>
+          <w:sz w:val="24"/>
+        </w:rPr>
+        <w:t>0.4</w:t>
+      </w:r>
+      <w:r>
+        <w:rPr>
+          <w:rFonts w:cstheme="minorHAnsi"/>
+          <w:sz w:val="24"/>
+        </w:rPr>
+        <w:t xml:space="preserve"> 1 1 0 5 </w:t>
+      </w:r>
+      <w:r>
+        <w:rPr>
+          <w:rFonts w:cstheme="minorHAnsi"/>
+          <w:sz w:val="24"/>
+          <w:highlight w:val="yellow"/>
+        </w:rPr>
+        <w:t>5 0</w:t>
+      </w:r>
+      <w:r>
+        <w:rPr>
+          <w:rFonts w:cstheme="minorHAnsi"/>
+          <w:sz w:val="24"/>
+          <w:highlight w:val="yellow"/>
+        </w:rPr>
+        <w:t xml:space="preserve"> </w:t>
+      </w:r>
+      <w:r>
+        <w:rPr>
+          <w:rFonts w:cstheme="minorHAnsi"/>
+          <w:sz w:val="24"/>
+        </w:rPr>
+        <w:t>0.2</w:t>
+      </w:r>
+      <w:r>
+        <w:rPr>
+          <w:rFonts w:cstheme="minorHAnsi"/>
+          <w:sz w:val="24"/>
+        </w:rPr>
+        <w:t xml:space="preserve"> 1 1 0 6 </w:t>
+      </w:r>
+      <w:r>
+        <w:rPr>
+          <w:rFonts w:cstheme="minorHAnsi"/>
+          <w:sz w:val="24"/>
+          <w:highlight w:val="yellow"/>
+        </w:rPr>
+        <w:t>8 0</w:t>
+      </w:r>
+      <w:r>
+        <w:rPr>
+          <w:rFonts w:cstheme="minorHAnsi"/>
+          <w:sz w:val="24"/>
+        </w:rPr>
+        <w:t xml:space="preserve"> </w:t>
+      </w:r>
+      <w:r>
+        <w:rPr>
+          <w:rFonts w:cstheme="minorHAnsi"/>
+          <w:sz w:val="24"/>
+        </w:rPr>
+        <w:t>0.5</w:t>
+      </w:r>
+      <w:r>
+        <w:rPr>
+          <w:rFonts w:cstheme="minorHAnsi"/>
+          <w:sz w:val="24"/>
+        </w:rPr>
+        <w:t xml:space="preserve"> 1 1 0 7 </w:t>
+      </w:r>
+      <w:r>
+        <w:rPr>
+          <w:rFonts w:cstheme="minorHAnsi"/>
+          <w:sz w:val="24"/>
+          <w:highlight w:val="yellow"/>
+        </w:rPr>
+        <w:t>9 0</w:t>
+      </w:r>
+      <w:r>
+        <w:rPr>
+          <w:rFonts w:cstheme="minorHAnsi"/>
+          <w:sz w:val="24"/>
+        </w:rPr>
+        <w:t xml:space="preserve"> </w:t>
+      </w:r>
+      <w:r>
+        <w:rPr>
+          <w:rFonts w:cstheme="minorHAnsi"/>
+          <w:sz w:val="24"/>
+        </w:rPr>
+        <w:t>0.2</w:t>
+      </w:r>
+      <w:r>
+        <w:rPr>
+          <w:rFonts w:cstheme="minorHAnsi"/>
+          <w:sz w:val="24"/>
+        </w:rPr>
+        <w:t xml:space="preserve"> 1 1 0 8 </w:t>
+      </w:r>
+      <w:r>
+        <w:rPr>
+          <w:rFonts w:cstheme="minorHAnsi"/>
+          <w:sz w:val="24"/>
+          <w:highlight w:val="yellow"/>
+        </w:rPr>
+        <w:t>5 6</w:t>
+      </w:r>
+      <w:r>
+        <w:rPr>
+          <w:rFonts w:cstheme="minorHAnsi"/>
+          <w:sz w:val="24"/>
+        </w:rPr>
+        <w:t xml:space="preserve"> </w:t>
+      </w:r>
+      <w:r>
+        <w:rPr>
+          <w:rFonts w:cstheme="minorHAnsi"/>
+          <w:sz w:val="24"/>
+        </w:rPr>
+        <w:t>0.2</w:t>
+      </w:r>
+      <w:r>
+        <w:rPr>
+          <w:rFonts w:cstheme="minorHAnsi"/>
+          <w:sz w:val="24"/>
+        </w:rPr>
+        <w:t xml:space="preserve"> 1 1 0 9 </w:t>
+      </w:r>
+      <w:r>
+        <w:rPr>
+          <w:rFonts w:cstheme="minorHAnsi"/>
+          <w:sz w:val="24"/>
+          <w:highlight w:val="yellow"/>
+        </w:rPr>
+        <w:t>9 6</w:t>
+      </w:r>
+      <w:r>
+        <w:rPr>
+          <w:rFonts w:cstheme="minorHAnsi"/>
+          <w:sz w:val="24"/>
+        </w:rPr>
+        <w:t xml:space="preserve"> </w:t>
+      </w:r>
+      <w:r>
+        <w:rPr>
+          <w:rFonts w:cstheme="minorHAnsi"/>
+          <w:sz w:val="24"/>
+        </w:rPr>
+        <w:t>0.3</w:t>
+      </w:r>
+      <w:r>
+        <w:rPr>
+          <w:rFonts w:cstheme="minorHAnsi"/>
+          <w:sz w:val="24"/>
+        </w:rPr>
+        <w:t xml:space="preserve"> 1 1 0 10 </w:t>
+      </w:r>
+      <w:r>
+        <w:rPr>
+          <w:rFonts w:cstheme="minorHAnsi"/>
+          <w:sz w:val="24"/>
+          <w:highlight w:val="yellow"/>
+        </w:rPr>
+        <w:t>7 9</w:t>
+      </w:r>
+      <w:r>
+        <w:rPr>
+          <w:rFonts w:cstheme="minorHAnsi"/>
+          <w:sz w:val="24"/>
+        </w:rPr>
+        <w:t xml:space="preserve"> </w:t>
+      </w:r>
+      <w:r>
+        <w:rPr>
+          <w:rFonts w:cstheme="minorHAnsi"/>
+          <w:sz w:val="24"/>
+        </w:rPr>
+        <w:t>0.25</w:t>
+      </w:r>
+      <w:r>
+        <w:rPr>
+          <w:rFonts w:cstheme="minorHAnsi"/>
+          <w:sz w:val="24"/>
+        </w:rPr>
+        <w:t xml:space="preserve"> 1 1 0 11 </w:t>
+      </w:r>
+      <w:r>
+        <w:rPr>
+          <w:rFonts w:cstheme="minorHAnsi"/>
+          <w:sz w:val="24"/>
+          <w:highlight w:val="yellow"/>
+        </w:rPr>
+        <w:t>7 8</w:t>
+      </w:r>
+      <w:r>
+        <w:rPr>
+          <w:rFonts w:cstheme="minorHAnsi"/>
+          <w:sz w:val="24"/>
+        </w:rPr>
+        <w:t xml:space="preserve"> </w:t>
+      </w:r>
+      <w:r>
+        <w:rPr>
+          <w:rFonts w:cstheme="minorHAnsi"/>
+          <w:sz w:val="24"/>
+        </w:rPr>
+        <w:t>0.25</w:t>
+      </w:r>
+      <w:r>
+        <w:rPr>
+          <w:rFonts w:cstheme="minorHAnsi"/>
+          <w:sz w:val="24"/>
+        </w:rPr>
+        <w:t xml:space="preserve"> 1 1 0 12 </w:t>
+      </w:r>
+      <w:r>
+        <w:rPr>
+          <w:rFonts w:cstheme="minorHAnsi"/>
+          <w:sz w:val="24"/>
+          <w:highlight w:val="yellow"/>
+        </w:rPr>
+        <w:t>2 10</w:t>
+      </w:r>
+      <w:r>
+        <w:rPr>
+          <w:rFonts w:cstheme="minorHAnsi"/>
+          <w:sz w:val="24"/>
+        </w:rPr>
+        <w:t xml:space="preserve"> </w:t>
+      </w:r>
+      <w:r>
+        <w:rPr>
+          <w:rFonts w:cstheme="minorHAnsi"/>
+          <w:sz w:val="24"/>
+        </w:rPr>
+        <w:t>0.01</w:t>
+      </w:r>
+      <w:r>
+        <w:rPr>
+          <w:rFonts w:cstheme="minorHAnsi"/>
+          <w:sz w:val="24"/>
+        </w:rPr>
+        <w:t xml:space="preserve"> 1 1 0 13 </w:t>
+      </w:r>
+      <w:r>
+        <w:rPr>
+          <w:rFonts w:cstheme="minorHAnsi"/>
+          <w:sz w:val="24"/>
+          <w:highlight w:val="yellow"/>
+        </w:rPr>
+        <w:t>6 10</w:t>
+      </w:r>
+      <w:r>
+        <w:rPr>
+          <w:rFonts w:cstheme="minorHAnsi"/>
+          <w:sz w:val="24"/>
+        </w:rPr>
+        <w:t xml:space="preserve"> </w:t>
+      </w:r>
+      <w:r>
+        <w:rPr>
+          <w:rFonts w:cstheme="minorHAnsi"/>
+          <w:sz w:val="24"/>
+        </w:rPr>
+        <w:t>0.01</w:t>
+      </w:r>
+      <w:r>
+        <w:rPr>
+          <w:rFonts w:cstheme="minorHAnsi"/>
+          <w:sz w:val="24"/>
+        </w:rPr>
+        <w:t xml:space="preserve"> 1 1 0 14 </w:t>
+      </w:r>
+      <w:r>
+        <w:rPr>
+          <w:rFonts w:cstheme="minorHAnsi"/>
+          <w:sz w:val="24"/>
+          <w:highlight w:val="yellow"/>
+        </w:rPr>
+        <w:t>5 10</w:t>
+      </w:r>
+      <w:r>
+        <w:rPr>
+          <w:rFonts w:cstheme="minorHAnsi"/>
+          <w:sz w:val="24"/>
+        </w:rPr>
+        <w:t xml:space="preserve"> </w:t>
+      </w:r>
+      <w:r>
+        <w:rPr>
+          <w:rFonts w:cstheme="minorHAnsi"/>
+          <w:sz w:val="24"/>
+        </w:rPr>
+        <w:t>0.01</w:t>
+      </w:r>
+      <w:r>
+        <w:rPr>
+          <w:rFonts w:cstheme="minorHAnsi"/>
+          <w:sz w:val="24"/>
+        </w:rPr>
+        <w:t xml:space="preserve"> 1 1 0 15 </w:t>
+      </w:r>
+      <w:r>
+        <w:rPr>
+          <w:rFonts w:cstheme="minorHAnsi"/>
+          <w:sz w:val="24"/>
+          <w:highlight w:val="yellow"/>
+        </w:rPr>
+        <w:t>0 10</w:t>
+      </w:r>
+      <w:r>
+        <w:rPr>
+          <w:rFonts w:cstheme="minorHAnsi"/>
+          <w:sz w:val="24"/>
+        </w:rPr>
+        <w:t xml:space="preserve"> </w:t>
+      </w:r>
+      <w:r>
+        <w:rPr>
+          <w:rFonts w:cstheme="minorHAnsi"/>
+          <w:sz w:val="24"/>
+        </w:rPr>
+        <w:t>0.01</w:t>
+      </w:r>
+      <w:r>
+        <w:rPr>
+          <w:rFonts w:cstheme="minorHAnsi"/>
+          <w:sz w:val="24"/>
+        </w:rPr>
+        <w:t xml:space="preserve"> 1 1 0 16 </w:t>
+      </w:r>
+      <w:r>
+        <w:rPr>
+          <w:rFonts w:cstheme="minorHAnsi"/>
+          <w:sz w:val="24"/>
+          <w:highlight w:val="yellow"/>
+        </w:rPr>
+        <w:t>9 10</w:t>
+      </w:r>
+      <w:r>
+        <w:rPr>
+          <w:rFonts w:cstheme="minorHAnsi"/>
+          <w:sz w:val="24"/>
+        </w:rPr>
+        <w:t xml:space="preserve"> </w:t>
+      </w:r>
+      <w:r>
+        <w:rPr>
+          <w:rFonts w:cstheme="minorHAnsi"/>
+          <w:sz w:val="24"/>
+        </w:rPr>
+        <w:t>0.01</w:t>
+      </w:r>
+      <w:r>
+        <w:rPr>
+          <w:rFonts w:cstheme="minorHAnsi"/>
+          <w:sz w:val="24"/>
+        </w:rPr>
+        <w:t xml:space="preserve"> 1 1 0 17 </w:t>
+      </w:r>
+      <w:r>
+        <w:rPr>
+          <w:rFonts w:cstheme="minorHAnsi"/>
+          <w:sz w:val="24"/>
+          <w:highlight w:val="yellow"/>
+        </w:rPr>
+        <w:t>7 10</w:t>
+      </w:r>
+      <w:r>
+        <w:rPr>
+          <w:rFonts w:cstheme="minorHAnsi"/>
+          <w:sz w:val="24"/>
+        </w:rPr>
+        <w:t xml:space="preserve"> </w:t>
+      </w:r>
+      <w:r>
+        <w:rPr>
+          <w:rFonts w:cstheme="minorHAnsi"/>
+          <w:sz w:val="24"/>
+        </w:rPr>
+        <w:t>0.01</w:t>
+      </w:r>
+      <w:r>
+        <w:rPr>
+          <w:rFonts w:cstheme="minorHAnsi"/>
+          <w:sz w:val="24"/>
+        </w:rPr>
+        <w:t xml:space="preserve"> 1 1 0 18 </w:t>
+      </w:r>
+      <w:r>
+        <w:rPr>
+          <w:rFonts w:cstheme="minorHAnsi"/>
+          <w:sz w:val="24"/>
+          <w:highlight w:val="yellow"/>
+        </w:rPr>
+        <w:t>1 10</w:t>
+      </w:r>
+      <w:r>
+        <w:rPr>
+          <w:rFonts w:cstheme="minorHAnsi"/>
+          <w:sz w:val="24"/>
+        </w:rPr>
+        <w:t xml:space="preserve"> </w:t>
+      </w:r>
+      <w:r>
+        <w:rPr>
+          <w:rFonts w:cstheme="minorHAnsi"/>
+          <w:sz w:val="24"/>
+        </w:rPr>
+        <w:t>0.01</w:t>
+      </w:r>
+      <w:r>
+        <w:rPr>
+          <w:rFonts w:cstheme="minorHAnsi"/>
+          <w:sz w:val="24"/>
+        </w:rPr>
+        <w:t xml:space="preserve"> 1 1 0 19 </w:t>
+      </w:r>
+      <w:r>
+        <w:rPr>
+          <w:rFonts w:cstheme="minorHAnsi"/>
+          <w:sz w:val="24"/>
+          <w:highlight w:val="yellow"/>
+        </w:rPr>
+        <w:t>11 2</w:t>
+      </w:r>
+      <w:r>
+        <w:rPr>
+          <w:rFonts w:cstheme="minorHAnsi"/>
+          <w:sz w:val="24"/>
+        </w:rPr>
+        <w:t xml:space="preserve"> </w:t>
+      </w:r>
+      <w:r>
+        <w:rPr>
+          <w:rFonts w:cstheme="minorHAnsi"/>
+          <w:sz w:val="24"/>
+        </w:rPr>
+        <w:t>0.1</w:t>
+      </w:r>
+      <w:r>
+        <w:rPr>
+          <w:rFonts w:cstheme="minorHAnsi"/>
+          <w:sz w:val="24"/>
+        </w:rPr>
+        <w:t xml:space="preserve"> 1 1 0 20 </w:t>
+      </w:r>
+      <w:r>
+        <w:rPr>
+          <w:rFonts w:cstheme="minorHAnsi"/>
+          <w:sz w:val="24"/>
+          <w:highlight w:val="yellow"/>
+        </w:rPr>
+        <w:t>11 1</w:t>
+      </w:r>
+      <w:r>
+        <w:rPr>
+          <w:rFonts w:cstheme="minorHAnsi"/>
+          <w:sz w:val="24"/>
+        </w:rPr>
+        <w:t xml:space="preserve"> </w:t>
+      </w:r>
+      <w:r>
+        <w:rPr>
+          <w:rFonts w:cstheme="minorHAnsi"/>
+          <w:sz w:val="24"/>
+        </w:rPr>
+        <w:t>0.1</w:t>
+      </w:r>
+      <w:r>
+        <w:rPr>
+          <w:rFonts w:cstheme="minorHAnsi"/>
+          <w:sz w:val="24"/>
+        </w:rPr>
+        <w:t xml:space="preserve"> 1 1 0 21 </w:t>
+      </w:r>
+      <w:r>
+        <w:rPr>
+          <w:rFonts w:cstheme="minorHAnsi"/>
+          <w:sz w:val="24"/>
+          <w:highlight w:val="yellow"/>
+        </w:rPr>
+        <w:t>4 1</w:t>
+      </w:r>
+      <w:r>
+        <w:rPr>
+          <w:rFonts w:cstheme="minorHAnsi"/>
+          <w:sz w:val="24"/>
+        </w:rPr>
+        <w:t xml:space="preserve"> </w:t>
+      </w:r>
+      <w:r>
+        <w:rPr>
+          <w:rFonts w:cstheme="minorHAnsi"/>
+          <w:sz w:val="24"/>
+        </w:rPr>
+        <w:t>0.4</w:t>
+      </w:r>
+      <w:r>
+        <w:rPr>
+          <w:rFonts w:cstheme="minorHAnsi"/>
+          <w:sz w:val="24"/>
+        </w:rPr>
+        <w:t xml:space="preserve"> 1 1 0 0serpent.jpg#402 197 </w:t>
+      </w:r>
+      <w:r>
+        <w:rPr>
+          <w:rFonts w:cstheme="minorHAnsi"/>
+          <w:sz w:val="24"/>
+        </w:rPr>
+        <w:t>100</w:t>
+      </w:r>
+      <w:r>
+        <w:rPr>
+          <w:rFonts w:cstheme="minorHAnsi"/>
+          <w:sz w:val="24"/>
+        </w:rPr>
+        <w:t xml:space="preserve"> 0.</w:t>
+      </w:r>
+      <w:r>
+        <w:rPr>
+          <w:rFonts w:cstheme="minorHAnsi"/>
+          <w:sz w:val="24"/>
+        </w:rPr>
+        <w:t>0</w:t>
+      </w:r>
+      <w:r>
+        <w:rPr>
+          <w:rFonts w:cstheme="minorHAnsi"/>
+          <w:sz w:val="24"/>
+        </w:rPr>
+        <w:t xml:space="preserve">5 </w:t>
+      </w:r>
+      <w:r>
+        <w:rPr>
+          <w:rFonts w:cstheme="minorHAnsi"/>
+          <w:sz w:val="24"/>
+        </w:rPr>
+        <w:t>0.2</w:t>
+      </w:r>
+      <w:r>
+        <w:rPr>
+          <w:rFonts w:cstheme="minorHAnsi"/>
+          <w:sz w:val="24"/>
+        </w:rPr>
+        <w:t xml:space="preserve"> </w:t>
+      </w:r>
+      <w:r>
+        <w:rPr>
+          <w:rFonts w:cstheme="minorHAnsi"/>
+          <w:sz w:val="24"/>
+        </w:rPr>
+        <w:t>1 0</w:t>
+      </w:r>
+      <w:r>
+        <w:rPr>
+          <w:rFonts w:cstheme="minorHAnsi"/>
+          <w:sz w:val="24"/>
+        </w:rPr>
+        <w:t xml:space="preserve"> 1pin.jpg#730 330 </w:t>
+      </w:r>
+      <w:r>
+        <w:rPr>
+          <w:rFonts w:cstheme="minorHAnsi"/>
+          <w:sz w:val="24"/>
+        </w:rPr>
+        <w:t>100</w:t>
+      </w:r>
+      <w:r>
+        <w:rPr>
+          <w:rFonts w:cstheme="minorHAnsi"/>
+          <w:sz w:val="24"/>
+        </w:rPr>
+        <w:t xml:space="preserve"> </w:t>
+      </w:r>
+      <w:r>
+        <w:rPr>
+          <w:rFonts w:cstheme="minorHAnsi"/>
+          <w:sz w:val="24"/>
+        </w:rPr>
+        <w:t xml:space="preserve">0.1 1 </w:t>
+      </w:r>
+      <w:r>
+        <w:rPr>
+          <w:rFonts w:cstheme="minorHAnsi"/>
+          <w:sz w:val="24"/>
+        </w:rPr>
+        <w:t xml:space="preserve">1 0 2gland.jpg#49 336 </w:t>
+      </w:r>
+      <w:r>
+        <w:rPr>
+          <w:rFonts w:cstheme="minorHAnsi"/>
+          <w:sz w:val="24"/>
+        </w:rPr>
+        <w:t>100</w:t>
+      </w:r>
+      <w:r>
+        <w:rPr>
+          <w:rFonts w:cstheme="minorHAnsi"/>
+          <w:sz w:val="24"/>
+        </w:rPr>
+        <w:t xml:space="preserve"> </w:t>
+      </w:r>
+      <w:r>
+        <w:rPr>
+          <w:rFonts w:cstheme="minorHAnsi"/>
+          <w:sz w:val="24"/>
+        </w:rPr>
+        <w:t xml:space="preserve">0.1 1 </w:t>
+      </w:r>
+      <w:r>
+        <w:rPr>
+          <w:rFonts w:cstheme="minorHAnsi"/>
+          <w:sz w:val="24"/>
+        </w:rPr>
+        <w:t xml:space="preserve">1 0 3nitrate.jpg#67 566 </w:t>
+      </w:r>
+      <w:r>
+        <w:rPr>
+          <w:rFonts w:cstheme="minorHAnsi"/>
+          <w:sz w:val="24"/>
+        </w:rPr>
+        <w:t>100</w:t>
+      </w:r>
+      <w:r>
+        <w:rPr>
+          <w:rFonts w:cstheme="minorHAnsi"/>
+          <w:sz w:val="24"/>
+        </w:rPr>
+        <w:t xml:space="preserve"> </w:t>
+      </w:r>
+      <w:r>
+        <w:rPr>
+          <w:rFonts w:cstheme="minorHAnsi"/>
+          <w:sz w:val="24"/>
+        </w:rPr>
+        <w:t xml:space="preserve">0.2 1 </w:t>
+      </w:r>
+      <w:r>
+        <w:rPr>
+          <w:rFonts w:cstheme="minorHAnsi"/>
+          <w:sz w:val="24"/>
+        </w:rPr>
+        <w:t xml:space="preserve">1 0 4nitrate.jpg#701 563 </w:t>
+      </w:r>
+      <w:r>
+        <w:rPr>
+          <w:rFonts w:cstheme="minorHAnsi"/>
+          <w:sz w:val="24"/>
+        </w:rPr>
+        <w:t>100</w:t>
+      </w:r>
+      <w:r>
+        <w:rPr>
+          <w:rFonts w:cstheme="minorHAnsi"/>
+          <w:sz w:val="24"/>
+        </w:rPr>
+        <w:t xml:space="preserve"> </w:t>
+      </w:r>
+      <w:r>
+        <w:rPr>
+          <w:rFonts w:cstheme="minorHAnsi"/>
+          <w:sz w:val="24"/>
+        </w:rPr>
+        <w:t xml:space="preserve">0.2 1 </w:t>
+      </w:r>
+      <w:r>
+        <w:rPr>
+          <w:rFonts w:cstheme="minorHAnsi"/>
+          <w:sz w:val="24"/>
+        </w:rPr>
+        <w:t xml:space="preserve">1 0 5souris.jpg#196 194 </w:t>
+      </w:r>
+      <w:r>
+        <w:rPr>
+          <w:rFonts w:cstheme="minorHAnsi"/>
+          <w:sz w:val="24"/>
+        </w:rPr>
+        <w:t>100</w:t>
+      </w:r>
+      <w:r>
+        <w:rPr>
+          <w:rFonts w:cstheme="minorHAnsi"/>
+          <w:sz w:val="24"/>
+        </w:rPr>
+        <w:t xml:space="preserve"> </w:t>
+      </w:r>
+      <w:r>
+        <w:rPr>
+          <w:rFonts w:cstheme="minorHAnsi"/>
+          <w:sz w:val="24"/>
+        </w:rPr>
+        <w:t xml:space="preserve">0.2 0.5 </w:t>
+      </w:r>
+      <w:r>
+        <w:rPr>
+          <w:rFonts w:cstheme="minorHAnsi"/>
+          <w:sz w:val="24"/>
+        </w:rPr>
+        <w:t xml:space="preserve">1 0 6faucon.jpg#284 22 100 </w:t>
+      </w:r>
+      <w:r>
+        <w:rPr>
+          <w:rFonts w:cstheme="minorHAnsi"/>
+          <w:sz w:val="24"/>
+        </w:rPr>
+        <w:t xml:space="preserve">0.05 0.05 </w:t>
+      </w:r>
+      <w:r>
+        <w:rPr>
+          <w:rFonts w:cstheme="minorHAnsi"/>
+          <w:sz w:val="24"/>
+        </w:rPr>
+        <w:t xml:space="preserve">1 0 7scarabe.jpg#749 69 </w:t>
+      </w:r>
+      <w:r>
+        <w:rPr>
+          <w:rFonts w:cstheme="minorHAnsi"/>
+          <w:sz w:val="24"/>
+        </w:rPr>
+        <w:t>100</w:t>
+      </w:r>
+      <w:r>
+        <w:rPr>
+          <w:rFonts w:cstheme="minorHAnsi"/>
+          <w:sz w:val="24"/>
+        </w:rPr>
+        <w:t xml:space="preserve"> </w:t>
+      </w:r>
+      <w:r>
+        <w:rPr>
+          <w:rFonts w:cstheme="minorHAnsi"/>
+          <w:sz w:val="24"/>
+        </w:rPr>
+        <w:t xml:space="preserve">0.1 0.4 </w:t>
+      </w:r>
+      <w:r>
+        <w:rPr>
+          <w:rFonts w:cstheme="minorHAnsi"/>
+          <w:sz w:val="24"/>
+        </w:rPr>
+        <w:t xml:space="preserve">1 0 8salamandre.jpg#620 210 </w:t>
+      </w:r>
+      <w:r>
+        <w:rPr>
+          <w:rFonts w:cstheme="minorHAnsi"/>
+          <w:sz w:val="24"/>
+        </w:rPr>
+        <w:t>100</w:t>
+      </w:r>
+      <w:r>
+        <w:rPr>
+          <w:rFonts w:cstheme="minorHAnsi"/>
+          <w:sz w:val="24"/>
+        </w:rPr>
+        <w:t xml:space="preserve"> </w:t>
+      </w:r>
+      <w:r>
+        <w:rPr>
+          <w:rFonts w:cstheme="minorHAnsi"/>
+          <w:sz w:val="24"/>
+        </w:rPr>
+        <w:t xml:space="preserve">0.1 0.2 </w:t>
+      </w:r>
+      <w:r>
+        <w:rPr>
+          <w:rFonts w:cstheme="minorHAnsi"/>
+          <w:sz w:val="24"/>
+        </w:rPr>
+        <w:t xml:space="preserve">1 0 9moineau.jpg#520 73 </w:t>
+      </w:r>
+      <w:r>
+        <w:rPr>
+          <w:rFonts w:cstheme="minorHAnsi"/>
+          <w:sz w:val="24"/>
+        </w:rPr>
+        <w:t>100</w:t>
+      </w:r>
+      <w:r>
+        <w:rPr>
+          <w:rFonts w:cstheme="minorHAnsi"/>
+          <w:sz w:val="24"/>
+        </w:rPr>
+        <w:t xml:space="preserve"> </w:t>
+      </w:r>
+      <w:r>
+        <w:rPr>
+          <w:rFonts w:cstheme="minorHAnsi"/>
+          <w:sz w:val="24"/>
+        </w:rPr>
+        <w:t xml:space="preserve">0.15 0.5 </w:t>
+      </w:r>
+      <w:r>
+        <w:rPr>
+          <w:rFonts w:cstheme="minorHAnsi"/>
+          <w:sz w:val="24"/>
+        </w:rPr>
+        <w:t xml:space="preserve">1 0 10decomposer.jpg#365 504 </w:t>
+      </w:r>
+      <w:r>
+        <w:rPr>
+          <w:rFonts w:cstheme="minorHAnsi"/>
+          <w:sz w:val="24"/>
+        </w:rPr>
+        <w:t>100</w:t>
+      </w:r>
+      <w:r>
+        <w:rPr>
+          <w:rFonts w:cstheme="minorHAnsi"/>
+          <w:sz w:val="24"/>
+        </w:rPr>
+        <w:t xml:space="preserve"> </w:t>
+      </w:r>
+      <w:r>
+        <w:rPr>
+          <w:rFonts w:cstheme="minorHAnsi"/>
+          <w:sz w:val="24"/>
+        </w:rPr>
+        <w:t xml:space="preserve">0.5 0.1 </w:t>
+      </w:r>
+      <w:r>
+        <w:rPr>
+          <w:rFonts w:cstheme="minorHAnsi"/>
+          <w:sz w:val="24"/>
+        </w:rPr>
+        <w:t xml:space="preserve">1 0 11soleil.jpg#90 </w:t>
+      </w:r>
+      <w:r>
+        <w:rPr>
+          <w:rFonts w:cstheme="minorHAnsi"/>
+          <w:sz w:val="24"/>
+        </w:rPr>
+        <w:t>100</w:t>
+      </w:r>
+      <w:r>
+        <w:rPr>
+          <w:rFonts w:cstheme="minorHAnsi"/>
+          <w:sz w:val="24"/>
+        </w:rPr>
+        <w:t xml:space="preserve"> 100 </w:t>
+      </w:r>
+      <w:r>
+        <w:rPr>
+          <w:rFonts w:cstheme="minorHAnsi"/>
+          <w:sz w:val="24"/>
+        </w:rPr>
+        <w:t>100 0</w:t>
+      </w:r>
+      <w:r>
+        <w:rPr>
+          <w:rFonts w:cstheme="minorHAnsi"/>
+          <w:sz w:val="24"/>
+        </w:rPr>
+        <w:t xml:space="preserve"> 1 0</w:t>
       </w:r>
     </w:p>
     <w:p>
@@ -148,11 +1120,19 @@
       </w:pPr>
       <w:bookmarkStart w:id="0" w:name="_GoBack"/>
       <w:bookmarkEnd w:id="0"/>
+      <w:proofErr w:type="spellStart"/>
       <w:r>
         <w:rPr>
           <w:u w:val="single"/>
         </w:rPr>
-        <w:t>Ocean polar :</w:t>
+        <w:t>Ocean</w:t>
+      </w:r>
+      <w:proofErr w:type="spellEnd"/>
+      <w:r>
+        <w:rPr>
+          <w:u w:val="single"/>
+        </w:rPr>
+        <w:t xml:space="preserve"> polar :</w:t>
       </w:r>
     </w:p>
     <w:p>

</xml_diff>

<commit_message>
Graphe Ocean OP + event working
</commit_message>
<xml_diff>
--- a/TDG-fichiers.docx
+++ b/TDG-fichiers.docx
@@ -98,6 +98,22 @@
           <w:rFonts w:cstheme="minorHAnsi"/>
           <w:sz w:val="24"/>
         </w:rPr>
+        <w:t xml:space="preserve">, </w:t>
+      </w:r>
+      <w:proofErr w:type="spellStart"/>
+      <w:r>
+        <w:rPr>
+          <w:rFonts w:cstheme="minorHAnsi"/>
+          <w:sz w:val="24"/>
+        </w:rPr>
+        <w:t>m_event</w:t>
+      </w:r>
+      <w:proofErr w:type="spellEnd"/>
+      <w:r>
+        <w:rPr>
+          <w:rFonts w:cstheme="minorHAnsi"/>
+          <w:sz w:val="24"/>
+        </w:rPr>
         <w:t>)</w:t>
       </w:r>
     </w:p>
@@ -815,7 +831,21 @@
           <w:rFonts w:cstheme="minorHAnsi"/>
           <w:sz w:val="24"/>
         </w:rPr>
-        <w:t xml:space="preserve"> 1pin.jpg#730 330 </w:t>
+        <w:t xml:space="preserve"> </w:t>
+      </w:r>
+      <w:r>
+        <w:rPr>
+          <w:rFonts w:cstheme="minorHAnsi"/>
+          <w:sz w:val="24"/>
+        </w:rPr>
+        <w:t xml:space="preserve">0 </w:t>
+      </w:r>
+      <w:r>
+        <w:rPr>
+          <w:rFonts w:cstheme="minorHAnsi"/>
+          <w:sz w:val="24"/>
+        </w:rPr>
+        <w:t xml:space="preserve">1pin.jpg#730 330 </w:t>
       </w:r>
       <w:r>
         <w:rPr>
@@ -843,7 +873,21 @@
           <w:rFonts w:cstheme="minorHAnsi"/>
           <w:sz w:val="24"/>
         </w:rPr>
-        <w:t xml:space="preserve">1 0 2gland.jpg#49 336 </w:t>
+        <w:t xml:space="preserve">1 0 </w:t>
+      </w:r>
+      <w:r>
+        <w:rPr>
+          <w:rFonts w:cstheme="minorHAnsi"/>
+          <w:sz w:val="24"/>
+        </w:rPr>
+        <w:t xml:space="preserve">0 </w:t>
+      </w:r>
+      <w:r>
+        <w:rPr>
+          <w:rFonts w:cstheme="minorHAnsi"/>
+          <w:sz w:val="24"/>
+        </w:rPr>
+        <w:t xml:space="preserve">2gland.jpg#49 336 </w:t>
       </w:r>
       <w:r>
         <w:rPr>
@@ -871,7 +915,21 @@
           <w:rFonts w:cstheme="minorHAnsi"/>
           <w:sz w:val="24"/>
         </w:rPr>
-        <w:t xml:space="preserve">1 0 3nitrate.jpg#67 566 </w:t>
+        <w:t xml:space="preserve">1 0 </w:t>
+      </w:r>
+      <w:r>
+        <w:rPr>
+          <w:rFonts w:cstheme="minorHAnsi"/>
+          <w:sz w:val="24"/>
+        </w:rPr>
+        <w:t xml:space="preserve">0 </w:t>
+      </w:r>
+      <w:r>
+        <w:rPr>
+          <w:rFonts w:cstheme="minorHAnsi"/>
+          <w:sz w:val="24"/>
+        </w:rPr>
+        <w:t xml:space="preserve">3nitrate.jpg#67 566 </w:t>
       </w:r>
       <w:r>
         <w:rPr>
@@ -899,7 +957,21 @@
           <w:rFonts w:cstheme="minorHAnsi"/>
           <w:sz w:val="24"/>
         </w:rPr>
-        <w:t xml:space="preserve">1 0 4nitrate.jpg#701 563 </w:t>
+        <w:t xml:space="preserve">1 0 </w:t>
+      </w:r>
+      <w:r>
+        <w:rPr>
+          <w:rFonts w:cstheme="minorHAnsi"/>
+          <w:sz w:val="24"/>
+        </w:rPr>
+        <w:t xml:space="preserve">0 </w:t>
+      </w:r>
+      <w:r>
+        <w:rPr>
+          <w:rFonts w:cstheme="minorHAnsi"/>
+          <w:sz w:val="24"/>
+        </w:rPr>
+        <w:t xml:space="preserve">4nitrate.jpg#701 563 </w:t>
       </w:r>
       <w:r>
         <w:rPr>
@@ -927,7 +999,21 @@
           <w:rFonts w:cstheme="minorHAnsi"/>
           <w:sz w:val="24"/>
         </w:rPr>
-        <w:t xml:space="preserve">1 0 5souris.jpg#196 194 </w:t>
+        <w:t>1 0</w:t>
+      </w:r>
+      <w:r>
+        <w:rPr>
+          <w:rFonts w:cstheme="minorHAnsi"/>
+          <w:sz w:val="24"/>
+        </w:rPr>
+        <w:t xml:space="preserve"> 0</w:t>
+      </w:r>
+      <w:r>
+        <w:rPr>
+          <w:rFonts w:cstheme="minorHAnsi"/>
+          <w:sz w:val="24"/>
+        </w:rPr>
+        <w:t xml:space="preserve"> 5souris.jpg#196 194 </w:t>
       </w:r>
       <w:r>
         <w:rPr>
@@ -955,7 +1041,21 @@
           <w:rFonts w:cstheme="minorHAnsi"/>
           <w:sz w:val="24"/>
         </w:rPr>
-        <w:t xml:space="preserve">1 0 6faucon.jpg#284 22 100 </w:t>
+        <w:t xml:space="preserve">1 0 </w:t>
+      </w:r>
+      <w:r>
+        <w:rPr>
+          <w:rFonts w:cstheme="minorHAnsi"/>
+          <w:sz w:val="24"/>
+        </w:rPr>
+        <w:t xml:space="preserve">0 </w:t>
+      </w:r>
+      <w:r>
+        <w:rPr>
+          <w:rFonts w:cstheme="minorHAnsi"/>
+          <w:sz w:val="24"/>
+        </w:rPr>
+        <w:t xml:space="preserve">6faucon.jpg#284 22 100 </w:t>
       </w:r>
       <w:r>
         <w:rPr>
@@ -969,7 +1069,21 @@
           <w:rFonts w:cstheme="minorHAnsi"/>
           <w:sz w:val="24"/>
         </w:rPr>
-        <w:t xml:space="preserve">1 0 7scarabe.jpg#749 69 </w:t>
+        <w:t xml:space="preserve">1 0 </w:t>
+      </w:r>
+      <w:r>
+        <w:rPr>
+          <w:rFonts w:cstheme="minorHAnsi"/>
+          <w:sz w:val="24"/>
+        </w:rPr>
+        <w:t xml:space="preserve">0 </w:t>
+      </w:r>
+      <w:r>
+        <w:rPr>
+          <w:rFonts w:cstheme="minorHAnsi"/>
+          <w:sz w:val="24"/>
+        </w:rPr>
+        <w:t xml:space="preserve">7scarabe.jpg#749 69 </w:t>
       </w:r>
       <w:r>
         <w:rPr>
@@ -997,7 +1111,21 @@
           <w:rFonts w:cstheme="minorHAnsi"/>
           <w:sz w:val="24"/>
         </w:rPr>
-        <w:t xml:space="preserve">1 0 8salamandre.jpg#620 210 </w:t>
+        <w:t>1 0</w:t>
+      </w:r>
+      <w:r>
+        <w:rPr>
+          <w:rFonts w:cstheme="minorHAnsi"/>
+          <w:sz w:val="24"/>
+        </w:rPr>
+        <w:t xml:space="preserve"> 0</w:t>
+      </w:r>
+      <w:r>
+        <w:rPr>
+          <w:rFonts w:cstheme="minorHAnsi"/>
+          <w:sz w:val="24"/>
+        </w:rPr>
+        <w:t xml:space="preserve"> 8salamandre.jpg#620 210 </w:t>
       </w:r>
       <w:r>
         <w:rPr>
@@ -1025,7 +1153,21 @@
           <w:rFonts w:cstheme="minorHAnsi"/>
           <w:sz w:val="24"/>
         </w:rPr>
-        <w:t xml:space="preserve">1 0 9moineau.jpg#520 73 </w:t>
+        <w:t xml:space="preserve">1 0 </w:t>
+      </w:r>
+      <w:r>
+        <w:rPr>
+          <w:rFonts w:cstheme="minorHAnsi"/>
+          <w:sz w:val="24"/>
+        </w:rPr>
+        <w:t xml:space="preserve">0 </w:t>
+      </w:r>
+      <w:r>
+        <w:rPr>
+          <w:rFonts w:cstheme="minorHAnsi"/>
+          <w:sz w:val="24"/>
+        </w:rPr>
+        <w:t xml:space="preserve">9moineau.jpg#520 73 </w:t>
       </w:r>
       <w:r>
         <w:rPr>
@@ -1053,7 +1195,21 @@
           <w:rFonts w:cstheme="minorHAnsi"/>
           <w:sz w:val="24"/>
         </w:rPr>
-        <w:t xml:space="preserve">1 0 10decomposer.jpg#365 504 </w:t>
+        <w:t xml:space="preserve">1 0 </w:t>
+      </w:r>
+      <w:r>
+        <w:rPr>
+          <w:rFonts w:cstheme="minorHAnsi"/>
+          <w:sz w:val="24"/>
+        </w:rPr>
+        <w:t xml:space="preserve">0 </w:t>
+      </w:r>
+      <w:r>
+        <w:rPr>
+          <w:rFonts w:cstheme="minorHAnsi"/>
+          <w:sz w:val="24"/>
+        </w:rPr>
+        <w:t xml:space="preserve">10decomposer.jpg#365 504 </w:t>
       </w:r>
       <w:r>
         <w:rPr>
@@ -1081,7 +1237,21 @@
           <w:rFonts w:cstheme="minorHAnsi"/>
           <w:sz w:val="24"/>
         </w:rPr>
-        <w:t xml:space="preserve">1 0 11soleil.jpg#90 </w:t>
+        <w:t xml:space="preserve">1 0 </w:t>
+      </w:r>
+      <w:r>
+        <w:rPr>
+          <w:rFonts w:cstheme="minorHAnsi"/>
+          <w:sz w:val="24"/>
+        </w:rPr>
+        <w:t xml:space="preserve">0 </w:t>
+      </w:r>
+      <w:r>
+        <w:rPr>
+          <w:rFonts w:cstheme="minorHAnsi"/>
+          <w:sz w:val="24"/>
+        </w:rPr>
+        <w:t xml:space="preserve">11soleil.jpg#90 </w:t>
       </w:r>
       <w:r>
         <w:rPr>
@@ -1110,6 +1280,13 @@
           <w:sz w:val="24"/>
         </w:rPr>
         <w:t xml:space="preserve"> 1 0</w:t>
+      </w:r>
+      <w:r>
+        <w:rPr>
+          <w:rFonts w:cstheme="minorHAnsi"/>
+          <w:sz w:val="24"/>
+        </w:rPr>
+        <w:t xml:space="preserve"> 0</w:t>
       </w:r>
     </w:p>
     <w:p>
@@ -1118,8 +1295,6 @@
           <w:u w:val="single"/>
         </w:rPr>
       </w:pPr>
-      <w:bookmarkStart w:id="0" w:name="_GoBack"/>
-      <w:bookmarkEnd w:id="0"/>
       <w:proofErr w:type="spellStart"/>
       <w:r>
         <w:rPr>
@@ -1132,223 +1307,265 @@
         <w:rPr>
           <w:u w:val="single"/>
         </w:rPr>
-        <w:t xml:space="preserve"> polar :</w:t>
+        <w:t xml:space="preserve"> </w:t>
+      </w:r>
+      <w:proofErr w:type="spellStart"/>
+      <w:r>
+        <w:rPr>
+          <w:u w:val="single"/>
+        </w:rPr>
+        <w:t>polar</w:t>
+      </w:r>
+      <w:r>
+        <w:rPr>
+          <w:u w:val="single"/>
+        </w:rPr>
+        <w:t>e</w:t>
+      </w:r>
+      <w:proofErr w:type="spellEnd"/>
+      <w:r>
+        <w:rPr>
+          <w:u w:val="single"/>
+        </w:rPr>
+        <w:t> :</w:t>
+      </w:r>
+    </w:p>
+    <w:p>
+      <w:r>
+        <w:t>9 1</w:t>
+      </w:r>
+      <w:r>
+        <w:t>1</w:t>
+      </w:r>
+      <w:r>
+        <w:t xml:space="preserve"> 0 </w:t>
+      </w:r>
+      <w:r>
+        <w:rPr>
+          <w:highlight w:val="yellow"/>
+        </w:rPr>
+        <w:t>0 3</w:t>
+      </w:r>
+      <w:r>
+        <w:t xml:space="preserve"> 0.25 1 1 0 1 </w:t>
+      </w:r>
+      <w:r>
+        <w:rPr>
+          <w:highlight w:val="yellow"/>
+        </w:rPr>
+        <w:t>3 6</w:t>
+      </w:r>
+      <w:r>
+        <w:t xml:space="preserve">  0.5 1 1 0 2 </w:t>
+      </w:r>
+      <w:r>
+        <w:rPr>
+          <w:highlight w:val="yellow"/>
+        </w:rPr>
+        <w:t>6 7</w:t>
+      </w:r>
+      <w:r>
+        <w:t xml:space="preserve"> 0.5 1 1 0 3 </w:t>
+      </w:r>
+      <w:r>
+        <w:rPr>
+          <w:highlight w:val="yellow"/>
+        </w:rPr>
+        <w:t>0 1</w:t>
+      </w:r>
+      <w:r>
+        <w:t xml:space="preserve"> 0.25 1 1 0 4 </w:t>
+      </w:r>
+      <w:r>
+        <w:rPr>
+          <w:highlight w:val="yellow"/>
+        </w:rPr>
+        <w:t>1 8</w:t>
+      </w:r>
+      <w:r>
+        <w:t xml:space="preserve"> 0.16 1 1 0 5 </w:t>
+      </w:r>
+      <w:r>
+        <w:rPr>
+          <w:highlight w:val="yellow"/>
+        </w:rPr>
+        <w:t>1 5</w:t>
+      </w:r>
+      <w:r>
+        <w:t xml:space="preserve"> 0.16 1 1 0 6 </w:t>
+      </w:r>
+      <w:r>
+        <w:rPr>
+          <w:highlight w:val="yellow"/>
+        </w:rPr>
+        <w:t>1</w:t>
+      </w:r>
+      <w:r>
+        <w:rPr>
+          <w:highlight w:val="yellow"/>
+        </w:rPr>
+        <w:t xml:space="preserve"> </w:t>
+      </w:r>
+      <w:r>
+        <w:rPr>
+          <w:highlight w:val="yellow"/>
+        </w:rPr>
+        <w:t>2</w:t>
+      </w:r>
+      <w:r>
+        <w:t xml:space="preserve"> 0.16 1 1 0 7 </w:t>
+      </w:r>
+      <w:r>
+        <w:rPr>
+          <w:highlight w:val="yellow"/>
+        </w:rPr>
+        <w:t>2 3</w:t>
+      </w:r>
+      <w:r>
+        <w:t xml:space="preserve"> 0.16 1 1 0 8 </w:t>
+      </w:r>
+      <w:r>
+        <w:rPr>
+          <w:highlight w:val="yellow"/>
+        </w:rPr>
+        <w:t>2 6</w:t>
+      </w:r>
+      <w:r>
+        <w:t xml:space="preserve"> 0.16 1 1 0 </w:t>
+      </w:r>
+      <w:r>
+        <w:t>9</w:t>
+      </w:r>
+      <w:r>
+        <w:t xml:space="preserve"> </w:t>
+      </w:r>
+      <w:r>
+        <w:rPr>
+          <w:highlight w:val="yellow"/>
+        </w:rPr>
+        <w:t>5 6</w:t>
+      </w:r>
+      <w:r>
+        <w:t xml:space="preserve"> 0.5 1 1 0 1</w:t>
+      </w:r>
+      <w:r>
+        <w:t>0</w:t>
+      </w:r>
+      <w:r>
+        <w:t xml:space="preserve"> </w:t>
+      </w:r>
+      <w:r>
+        <w:rPr>
+          <w:highlight w:val="yellow"/>
+        </w:rPr>
+        <w:t>4 6</w:t>
+      </w:r>
+      <w:r>
+        <w:t xml:space="preserve"> 0.5 1 1 0</w:t>
+      </w:r>
+      <w:r>
+        <w:t xml:space="preserve"> </w:t>
+      </w:r>
+      <w:r>
+        <w:t xml:space="preserve">0plancton.jpg#400 200 100 100 0 1 0 </w:t>
+      </w:r>
+      <w:r>
+        <w:t xml:space="preserve">0 </w:t>
+      </w:r>
+      <w:r>
+        <w:t xml:space="preserve">1krill.jpg#400 200 100 0.25 0.5 1 0 </w:t>
+      </w:r>
+      <w:r>
+        <w:t xml:space="preserve">0 </w:t>
+      </w:r>
+      <w:r>
+        <w:t>2fishes.jpg#400 200</w:t>
+      </w:r>
+      <w:r>
+        <w:t> </w:t>
+      </w:r>
+      <w:r>
+        <w:t>100</w:t>
+      </w:r>
+      <w:r>
+        <w:t xml:space="preserve"> </w:t>
+      </w:r>
+      <w:r>
+        <w:t xml:space="preserve">0.25 0.5 1 0 </w:t>
+      </w:r>
+      <w:r>
+        <w:t xml:space="preserve">0 </w:t>
+      </w:r>
+      <w:r>
+        <w:t xml:space="preserve">3squid.jpg#400 200 100 0.15 0.25 1 0 </w:t>
+      </w:r>
+      <w:r>
+        <w:t xml:space="preserve">0 </w:t>
+      </w:r>
+      <w:r>
+        <w:t>4seal.jpg#400 200 100 0.25 0.1 1 0</w:t>
+      </w:r>
+      <w:r>
+        <w:t xml:space="preserve"> </w:t>
+      </w:r>
+      <w:r>
+        <w:t>1</w:t>
+      </w:r>
+      <w:r>
+        <w:t xml:space="preserve"> </w:t>
+      </w:r>
+      <w:r>
+        <w:t xml:space="preserve">5penguin.jpg#400 200 100 </w:t>
+      </w:r>
+      <w:r>
+        <w:t xml:space="preserve">0.2 0.2 1 0 </w:t>
+      </w:r>
+      <w:r>
+        <w:t>1</w:t>
+      </w:r>
+      <w:r>
+        <w:t xml:space="preserve"> </w:t>
+      </w:r>
+      <w:r>
+        <w:t>6leopardseal.jpg#400 200 100 0.05 0.5 1 0</w:t>
+      </w:r>
+      <w:r>
+        <w:t xml:space="preserve"> </w:t>
+      </w:r>
+      <w:r>
+        <w:t xml:space="preserve">0 </w:t>
+      </w:r>
+      <w:r>
+        <w:t xml:space="preserve">7killerwhale.jpg#400 200 100 0.1 0.2 1 0 </w:t>
+      </w:r>
+      <w:r>
+        <w:t xml:space="preserve">0 </w:t>
+      </w:r>
+      <w:r>
+        <w:t>8bluewhale.jpg#400 200 100 0.1 0.2 1 0</w:t>
+      </w:r>
+      <w:r>
+        <w:t xml:space="preserve"> 0</w:t>
       </w:r>
     </w:p>
     <w:p>
       <w:pPr>
-        <w:jc w:val="both"/>
+        <w:rPr>
+          <w:u w:val="single"/>
+        </w:rPr>
       </w:pPr>
-      <w:r>
-        <w:t xml:space="preserve">18 32 </w:t>
-      </w:r>
-      <w:r>
-        <w:t xml:space="preserve">0 </w:t>
-      </w:r>
-      <w:r>
-        <w:t xml:space="preserve">2 1 1 </w:t>
-      </w:r>
-      <w:r>
-        <w:t xml:space="preserve">1 </w:t>
-      </w:r>
-      <w:r>
-        <w:t xml:space="preserve">3 1 1 </w:t>
-      </w:r>
-      <w:r>
-        <w:t xml:space="preserve">2 </w:t>
-      </w:r>
-      <w:r>
-        <w:t xml:space="preserve">11 1 1 </w:t>
-      </w:r>
-      <w:r>
-        <w:t xml:space="preserve">3 </w:t>
-      </w:r>
-      <w:r>
-        <w:t xml:space="preserve">15 1 1 </w:t>
-      </w:r>
-      <w:r>
-        <w:t xml:space="preserve">4 </w:t>
-      </w:r>
-      <w:r>
-        <w:t xml:space="preserve">17 1 1 </w:t>
-      </w:r>
-      <w:r>
-        <w:t xml:space="preserve">5 </w:t>
-      </w:r>
-      <w:r>
-        <w:t xml:space="preserve">18 1 1 </w:t>
-      </w:r>
-      <w:r>
-        <w:t xml:space="preserve">6 </w:t>
-      </w:r>
-      <w:r>
-        <w:t xml:space="preserve">3 2 1 </w:t>
-      </w:r>
-      <w:r>
-        <w:t xml:space="preserve">7 </w:t>
-      </w:r>
-      <w:r>
-        <w:t xml:space="preserve">10 3 1 </w:t>
-      </w:r>
-      <w:r>
-        <w:t xml:space="preserve">8 </w:t>
-      </w:r>
-      <w:r>
-        <w:t xml:space="preserve">12 3 1 </w:t>
-      </w:r>
-      <w:r>
-        <w:t xml:space="preserve">9 </w:t>
-      </w:r>
-      <w:r>
-        <w:t xml:space="preserve">6 4 1 </w:t>
-      </w:r>
-      <w:r>
-        <w:t xml:space="preserve">10 </w:t>
-      </w:r>
-      <w:r>
-        <w:t xml:space="preserve">8 5 1 </w:t>
-      </w:r>
-      <w:r>
-        <w:t xml:space="preserve">11 </w:t>
-      </w:r>
-      <w:r>
-        <w:t xml:space="preserve">10 5 1 </w:t>
-      </w:r>
-      <w:r>
-        <w:t xml:space="preserve">12 </w:t>
-      </w:r>
-      <w:r>
-        <w:t xml:space="preserve">8 7 1 </w:t>
-      </w:r>
-      <w:r>
-        <w:t xml:space="preserve">13 </w:t>
-      </w:r>
-      <w:r>
-        <w:t xml:space="preserve">6 8 1 </w:t>
-      </w:r>
-      <w:r>
-        <w:t xml:space="preserve">14 </w:t>
-      </w:r>
-      <w:r>
-        <w:t xml:space="preserve">9 8 1 </w:t>
-      </w:r>
-      <w:r>
-        <w:t xml:space="preserve">15 </w:t>
-      </w:r>
-      <w:r>
-        <w:t xml:space="preserve">13 8 1 </w:t>
-      </w:r>
-      <w:r>
-        <w:t xml:space="preserve">16 </w:t>
-      </w:r>
-      <w:r>
-        <w:t xml:space="preserve">14 8 1 </w:t>
-      </w:r>
-      <w:r>
-        <w:t xml:space="preserve">17 </w:t>
-      </w:r>
-      <w:r>
-        <w:t xml:space="preserve">4 10 1 </w:t>
-      </w:r>
-      <w:r>
-        <w:t xml:space="preserve">18 </w:t>
-      </w:r>
-      <w:r>
-        <w:t xml:space="preserve">8 10 1 </w:t>
-      </w:r>
-      <w:r>
-        <w:t xml:space="preserve">19 </w:t>
-      </w:r>
-      <w:r>
-        <w:t xml:space="preserve">12 10 1 </w:t>
-      </w:r>
-      <w:r>
-        <w:t xml:space="preserve">20 </w:t>
-      </w:r>
-      <w:r>
-        <w:t xml:space="preserve">10 11 1 </w:t>
-      </w:r>
-      <w:r>
-        <w:t xml:space="preserve">21 </w:t>
-      </w:r>
-      <w:r>
-        <w:t xml:space="preserve">18 11 1 </w:t>
-      </w:r>
-      <w:r>
-        <w:t xml:space="preserve">22 </w:t>
-      </w:r>
-      <w:r>
-        <w:t xml:space="preserve">8 12 1 </w:t>
-      </w:r>
-      <w:r>
-        <w:t xml:space="preserve">23 </w:t>
-      </w:r>
-      <w:r>
-        <w:t xml:space="preserve">9 13 1 </w:t>
-      </w:r>
-      <w:r>
-        <w:t xml:space="preserve">24 </w:t>
-      </w:r>
-      <w:r>
-        <w:t xml:space="preserve">14 13 1 </w:t>
-      </w:r>
-      <w:r>
-        <w:t xml:space="preserve">25 </w:t>
-      </w:r>
-      <w:r>
-        <w:t xml:space="preserve">13 14 1 </w:t>
-      </w:r>
-      <w:r>
-        <w:t xml:space="preserve">26 </w:t>
-      </w:r>
-      <w:r>
-        <w:t xml:space="preserve">8 15 1 </w:t>
-      </w:r>
-      <w:r>
-        <w:t xml:space="preserve">27 </w:t>
-      </w:r>
-      <w:r>
-        <w:t xml:space="preserve">12 15 1 </w:t>
-      </w:r>
-      <w:r>
-        <w:t xml:space="preserve">28 </w:t>
-      </w:r>
-      <w:r>
-        <w:t xml:space="preserve">3 16 1 </w:t>
-      </w:r>
-      <w:r>
-        <w:t xml:space="preserve">29 </w:t>
-      </w:r>
-      <w:r>
-        <w:t xml:space="preserve">15 16 1 </w:t>
-      </w:r>
-      <w:r>
-        <w:t xml:space="preserve">30 </w:t>
-      </w:r>
-      <w:r>
-        <w:t xml:space="preserve">17 16 1 </w:t>
-      </w:r>
-      <w:r>
-        <w:t xml:space="preserve">31 </w:t>
-      </w:r>
-      <w:r>
-        <w:t>18 17 1</w:t>
+      <w:bookmarkStart w:id="0" w:name="_GoBack"/>
+      <w:bookmarkEnd w:id="0"/>
+      <w:r>
+        <w:rPr>
+          <w:u w:val="single"/>
+        </w:rPr>
+        <w:t>Dinosaure :</w:t>
       </w:r>
     </w:p>
-    <w:p>
-      <w:pPr>
-        <w:jc w:val="both"/>
-      </w:pPr>
-      <w:r>
-        <w:t>1</w:t>
-      </w:r>
-      <w:r>
-        <w:t xml:space="preserve"> </w:t>
-      </w:r>
-      <w:r>
-        <w:t>human#2 polarbear#3 seal#4 sympagicfauna#5 seabirds#6 icealgua#7 gczooplankton#8 zooplankton#9 phytoplankton#10 articcod#11 narwhal#12 themistolibellula#13 bacteria#14 deadorganisms#15 bowheadwhale#16 killerwhale#17 walrus#18 benthos#</w:t>
-      </w:r>
-    </w:p>
+    <w:p/>
+    <w:p/>
+    <w:p/>
     <w:sectPr>
       <w:pgSz w:w="11906" w:h="16838"/>
       <w:pgMar w:top="1417" w:right="1417" w:bottom="1417" w:left="1417" w:header="708" w:footer="708" w:gutter="0"/>

</xml_diff>